<commit_message>
Update identifiers admin guide
</commit_message>
<xml_diff>
--- a/Documentation/core/Identifiers/Identifiers_Admin_Deployment_Guide.docx
+++ b/Documentation/core/Identifiers/Identifiers_Admin_Deployment_Guide.docx
@@ -43,40 +43,7 @@
                       <w:sz w:val="48"/>
                       <w:szCs w:val="48"/>
                     </w:rPr>
-                    <w:t>Deploymen</w:t>
-                  </w:r>
-                  <w:r>
-                    <w:rPr>
-                      <w:rFonts w:ascii="Palatino Linotype" w:hAnsi="Palatino Linotype"/>
-                      <w:b/>
-                      <w:i/>
-                      <w:color w:val="333399"/>
-                      <w:sz w:val="48"/>
-                      <w:szCs w:val="48"/>
-                    </w:rPr>
-                    <w:t xml:space="preserve">t and Administration Guide v. </w:t>
-                  </w:r>
-                  <w:r>
-                    <w:rPr>
-                      <w:rFonts w:ascii="Palatino Linotype" w:hAnsi="Palatino Linotype"/>
-                      <w:b/>
-                      <w:i/>
-                      <w:color w:val="333399"/>
-                      <w:sz w:val="48"/>
-                      <w:szCs w:val="48"/>
-                    </w:rPr>
-                    <w:t>1</w:t>
-                  </w:r>
-                  <w:r>
-                    <w:rPr>
-                      <w:rFonts w:ascii="Palatino Linotype" w:hAnsi="Palatino Linotype"/>
-                      <w:b/>
-                      <w:i/>
-                      <w:color w:val="333399"/>
-                      <w:sz w:val="48"/>
-                      <w:szCs w:val="48"/>
-                    </w:rPr>
-                    <w:t>.0</w:t>
+                    <w:t>Deployment and Administration Guide v. 1.0</w:t>
                   </w:r>
                 </w:p>
                 <w:p/>
@@ -1040,7 +1007,7 @@
         <w:rPr>
           <w:noProof/>
         </w:rPr>
-        <w:instrText xml:space="preserve"> PAGEREF _Toc141255251 \h </w:instrText>
+        <w:instrText xml:space="preserve"> PAGEREF _Toc141513108 \h </w:instrText>
       </w:r>
       <w:r>
         <w:rPr>
@@ -1105,32 +1072,25 @@
         <w:rPr>
           <w:noProof/>
         </w:rPr>
-        <w:t>Deploying</w:t>
-      </w:r>
-      <w:r>
-        <w:rPr>
-          <w:bCs/>
+        <w:t>Prefix Authority Deployment</w:t>
+      </w:r>
+      <w:r>
+        <w:rPr>
           <w:noProof/>
         </w:rPr>
-        <w:t xml:space="preserve"> PURL</w:t>
+        <w:tab/>
       </w:r>
       <w:r>
         <w:rPr>
           <w:noProof/>
         </w:rPr>
-        <w:tab/>
+        <w:fldChar w:fldCharType="begin"/>
       </w:r>
       <w:r>
         <w:rPr>
           <w:noProof/>
         </w:rPr>
-        <w:fldChar w:fldCharType="begin"/>
-      </w:r>
-      <w:r>
-        <w:rPr>
-          <w:noProof/>
-        </w:rPr>
-        <w:instrText xml:space="preserve"> PAGEREF _Toc141255252 \h </w:instrText>
+        <w:instrText xml:space="preserve"> PAGEREF _Toc141513109 \h </w:instrText>
       </w:r>
       <w:r>
         <w:rPr>
@@ -1174,7 +1134,7 @@
         <w:rPr>
           <w:noProof/>
         </w:rPr>
-        <w:t>Installing PURLZ</w:t>
+        <w:t>Installation</w:t>
       </w:r>
       <w:r>
         <w:rPr>
@@ -1192,7 +1152,7 @@
         <w:rPr>
           <w:noProof/>
         </w:rPr>
-        <w:instrText xml:space="preserve"> PAGEREF _Toc141255253 \h </w:instrText>
+        <w:instrText xml:space="preserve"> PAGEREF _Toc141513110 \h </w:instrText>
       </w:r>
       <w:r>
         <w:rPr>
@@ -1236,6 +1196,254 @@
         <w:rPr>
           <w:noProof/>
         </w:rPr>
+        <w:t>Configuration</w:t>
+      </w:r>
+      <w:r>
+        <w:rPr>
+          <w:noProof/>
+        </w:rPr>
+        <w:tab/>
+      </w:r>
+      <w:r>
+        <w:rPr>
+          <w:noProof/>
+        </w:rPr>
+        <w:fldChar w:fldCharType="begin"/>
+      </w:r>
+      <w:r>
+        <w:rPr>
+          <w:noProof/>
+        </w:rPr>
+        <w:instrText xml:space="preserve"> PAGEREF _Toc141513111 \h </w:instrText>
+      </w:r>
+      <w:r>
+        <w:rPr>
+          <w:noProof/>
+        </w:rPr>
+      </w:r>
+      <w:r>
+        <w:rPr>
+          <w:noProof/>
+        </w:rPr>
+        <w:fldChar w:fldCharType="separate"/>
+      </w:r>
+      <w:r>
+        <w:rPr>
+          <w:noProof/>
+        </w:rPr>
+        <w:t>14</w:t>
+      </w:r>
+      <w:r>
+        <w:rPr>
+          <w:noProof/>
+        </w:rPr>
+        <w:fldChar w:fldCharType="end"/>
+      </w:r>
+    </w:p>
+    <w:p>
+      <w:pPr>
+        <w:pStyle w:val="TOC3"/>
+        <w:tabs>
+          <w:tab w:val="right" w:leader="dot" w:pos="9350"/>
+        </w:tabs>
+        <w:rPr>
+          <w:rFonts w:eastAsiaTheme="minorEastAsia" w:cstheme="minorBidi"/>
+          <w:i w:val="0"/>
+          <w:noProof/>
+          <w:sz w:val="24"/>
+          <w:szCs w:val="24"/>
+        </w:rPr>
+      </w:pPr>
+      <w:r>
+        <w:rPr>
+          <w:noProof/>
+        </w:rPr>
+        <w:t>Server Name</w:t>
+      </w:r>
+      <w:r>
+        <w:rPr>
+          <w:noProof/>
+        </w:rPr>
+        <w:tab/>
+      </w:r>
+      <w:r>
+        <w:rPr>
+          <w:noProof/>
+        </w:rPr>
+        <w:fldChar w:fldCharType="begin"/>
+      </w:r>
+      <w:r>
+        <w:rPr>
+          <w:noProof/>
+        </w:rPr>
+        <w:instrText xml:space="preserve"> PAGEREF _Toc141513112 \h </w:instrText>
+      </w:r>
+      <w:r>
+        <w:rPr>
+          <w:noProof/>
+        </w:rPr>
+      </w:r>
+      <w:r>
+        <w:rPr>
+          <w:noProof/>
+        </w:rPr>
+        <w:fldChar w:fldCharType="separate"/>
+      </w:r>
+      <w:r>
+        <w:rPr>
+          <w:noProof/>
+        </w:rPr>
+        <w:t>14</w:t>
+      </w:r>
+      <w:r>
+        <w:rPr>
+          <w:noProof/>
+        </w:rPr>
+        <w:fldChar w:fldCharType="end"/>
+      </w:r>
+    </w:p>
+    <w:p>
+      <w:pPr>
+        <w:pStyle w:val="TOC3"/>
+        <w:tabs>
+          <w:tab w:val="right" w:leader="dot" w:pos="9350"/>
+        </w:tabs>
+        <w:rPr>
+          <w:rFonts w:eastAsiaTheme="minorEastAsia" w:cstheme="minorBidi"/>
+          <w:i w:val="0"/>
+          <w:noProof/>
+          <w:sz w:val="24"/>
+          <w:szCs w:val="24"/>
+        </w:rPr>
+      </w:pPr>
+      <w:r>
+        <w:rPr>
+          <w:noProof/>
+        </w:rPr>
+        <w:t>Running on Port 80</w:t>
+      </w:r>
+      <w:r>
+        <w:rPr>
+          <w:noProof/>
+        </w:rPr>
+        <w:tab/>
+      </w:r>
+      <w:r>
+        <w:rPr>
+          <w:noProof/>
+        </w:rPr>
+        <w:fldChar w:fldCharType="begin"/>
+      </w:r>
+      <w:r>
+        <w:rPr>
+          <w:noProof/>
+        </w:rPr>
+        <w:instrText xml:space="preserve"> PAGEREF _Toc141513113 \h </w:instrText>
+      </w:r>
+      <w:r>
+        <w:rPr>
+          <w:noProof/>
+        </w:rPr>
+      </w:r>
+      <w:r>
+        <w:rPr>
+          <w:noProof/>
+        </w:rPr>
+        <w:fldChar w:fldCharType="separate"/>
+      </w:r>
+      <w:r>
+        <w:rPr>
+          <w:noProof/>
+        </w:rPr>
+        <w:t>15</w:t>
+      </w:r>
+      <w:r>
+        <w:rPr>
+          <w:noProof/>
+        </w:rPr>
+        <w:fldChar w:fldCharType="end"/>
+      </w:r>
+    </w:p>
+    <w:p>
+      <w:pPr>
+        <w:pStyle w:val="TOC3"/>
+        <w:tabs>
+          <w:tab w:val="right" w:leader="dot" w:pos="9350"/>
+        </w:tabs>
+        <w:rPr>
+          <w:rFonts w:eastAsiaTheme="minorEastAsia" w:cstheme="minorBidi"/>
+          <w:i w:val="0"/>
+          <w:noProof/>
+          <w:sz w:val="24"/>
+          <w:szCs w:val="24"/>
+        </w:rPr>
+      </w:pPr>
+      <w:r>
+        <w:rPr>
+          <w:noProof/>
+        </w:rPr>
+        <w:t>Startup</w:t>
+      </w:r>
+      <w:r>
+        <w:rPr>
+          <w:noProof/>
+        </w:rPr>
+        <w:tab/>
+      </w:r>
+      <w:r>
+        <w:rPr>
+          <w:noProof/>
+        </w:rPr>
+        <w:fldChar w:fldCharType="begin"/>
+      </w:r>
+      <w:r>
+        <w:rPr>
+          <w:noProof/>
+        </w:rPr>
+        <w:instrText xml:space="preserve"> PAGEREF _Toc141513114 \h </w:instrText>
+      </w:r>
+      <w:r>
+        <w:rPr>
+          <w:noProof/>
+        </w:rPr>
+      </w:r>
+      <w:r>
+        <w:rPr>
+          <w:noProof/>
+        </w:rPr>
+        <w:fldChar w:fldCharType="separate"/>
+      </w:r>
+      <w:r>
+        <w:rPr>
+          <w:noProof/>
+        </w:rPr>
+        <w:t>16</w:t>
+      </w:r>
+      <w:r>
+        <w:rPr>
+          <w:noProof/>
+        </w:rPr>
+        <w:fldChar w:fldCharType="end"/>
+      </w:r>
+    </w:p>
+    <w:p>
+      <w:pPr>
+        <w:pStyle w:val="TOC3"/>
+        <w:tabs>
+          <w:tab w:val="right" w:leader="dot" w:pos="9350"/>
+        </w:tabs>
+        <w:rPr>
+          <w:rFonts w:eastAsiaTheme="minorEastAsia" w:cstheme="minorBidi"/>
+          <w:i w:val="0"/>
+          <w:noProof/>
+          <w:sz w:val="24"/>
+          <w:szCs w:val="24"/>
+        </w:rPr>
+      </w:pPr>
+      <w:r>
+        <w:rPr>
+          <w:noProof/>
+        </w:rPr>
         <w:t>Top Level Domain Creation</w:t>
       </w:r>
       <w:r>
@@ -1254,7 +1462,7 @@
         <w:rPr>
           <w:noProof/>
         </w:rPr>
-        <w:instrText xml:space="preserve"> PAGEREF _Toc141255254 \h </w:instrText>
+        <w:instrText xml:space="preserve"> PAGEREF _Toc141513115 \h </w:instrText>
       </w:r>
       <w:r>
         <w:rPr>
@@ -1271,7 +1479,7 @@
         <w:rPr>
           <w:noProof/>
         </w:rPr>
-        <w:t>14</w:t>
+        <w:t>18</w:t>
       </w:r>
       <w:r>
         <w:rPr>
@@ -1318,7 +1526,7 @@
         <w:rPr>
           <w:noProof/>
         </w:rPr>
-        <w:t>Deploying the Naming Authority</w:t>
+        <w:t>Naming Authority Deployment</w:t>
       </w:r>
       <w:r>
         <w:rPr>
@@ -1336,7 +1544,7 @@
         <w:rPr>
           <w:noProof/>
         </w:rPr>
-        <w:instrText xml:space="preserve"> PAGEREF _Toc141255255 \h </w:instrText>
+        <w:instrText xml:space="preserve"> PAGEREF _Toc141513116 \h </w:instrText>
       </w:r>
       <w:r>
         <w:rPr>
@@ -1353,7 +1561,7 @@
         <w:rPr>
           <w:noProof/>
         </w:rPr>
-        <w:t>17</w:t>
+        <w:t>21</w:t>
       </w:r>
       <w:r>
         <w:rPr>
@@ -1398,7 +1606,7 @@
         <w:rPr>
           <w:noProof/>
         </w:rPr>
-        <w:instrText xml:space="preserve"> PAGEREF _Toc141255256 \h </w:instrText>
+        <w:instrText xml:space="preserve"> PAGEREF _Toc141513117 \h </w:instrText>
       </w:r>
       <w:r>
         <w:rPr>
@@ -1415,7 +1623,7 @@
         <w:rPr>
           <w:noProof/>
         </w:rPr>
-        <w:t>17</w:t>
+        <w:t>21</w:t>
       </w:r>
       <w:r>
         <w:rPr>
@@ -1460,7 +1668,7 @@
         <w:rPr>
           <w:noProof/>
         </w:rPr>
-        <w:instrText xml:space="preserve"> PAGEREF _Toc141255257 \h </w:instrText>
+        <w:instrText xml:space="preserve"> PAGEREF _Toc141513118 \h </w:instrText>
       </w:r>
       <w:r>
         <w:rPr>
@@ -1477,7 +1685,7 @@
         <w:rPr>
           <w:noProof/>
         </w:rPr>
-        <w:t>18</w:t>
+        <w:t>22</w:t>
       </w:r>
       <w:r>
         <w:rPr>
@@ -1542,7 +1750,7 @@
         <w:rPr>
           <w:noProof/>
         </w:rPr>
-        <w:instrText xml:space="preserve"> PAGEREF _Toc141255258 \h </w:instrText>
+        <w:instrText xml:space="preserve"> PAGEREF _Toc141513119 \h </w:instrText>
       </w:r>
       <w:r>
         <w:rPr>
@@ -1559,7 +1767,7 @@
         <w:rPr>
           <w:noProof/>
         </w:rPr>
-        <w:t>21</w:t>
+        <w:t>25</w:t>
       </w:r>
       <w:r>
         <w:rPr>
@@ -1604,7 +1812,7 @@
         <w:rPr>
           <w:noProof/>
         </w:rPr>
-        <w:instrText xml:space="preserve"> PAGEREF _Toc141255259 \h </w:instrText>
+        <w:instrText xml:space="preserve"> PAGEREF _Toc141513120 \h </w:instrText>
       </w:r>
       <w:r>
         <w:rPr>
@@ -1621,7 +1829,7 @@
         <w:rPr>
           <w:noProof/>
         </w:rPr>
-        <w:t>21</w:t>
+        <w:t>25</w:t>
       </w:r>
       <w:r>
         <w:rPr>
@@ -1666,7 +1874,7 @@
         <w:rPr>
           <w:noProof/>
         </w:rPr>
-        <w:instrText xml:space="preserve"> PAGEREF _Toc141255260 \h </w:instrText>
+        <w:instrText xml:space="preserve"> PAGEREF _Toc141513121 \h </w:instrText>
       </w:r>
       <w:r>
         <w:rPr>
@@ -1683,7 +1891,7 @@
         <w:rPr>
           <w:noProof/>
         </w:rPr>
-        <w:t>21</w:t>
+        <w:t>25</w:t>
       </w:r>
       <w:r>
         <w:rPr>
@@ -1728,7 +1936,7 @@
         <w:rPr>
           <w:noProof/>
         </w:rPr>
-        <w:instrText xml:space="preserve"> PAGEREF _Toc141255261 \h </w:instrText>
+        <w:instrText xml:space="preserve"> PAGEREF _Toc141513122 \h </w:instrText>
       </w:r>
       <w:r>
         <w:rPr>
@@ -1745,7 +1953,7 @@
         <w:rPr>
           <w:noProof/>
         </w:rPr>
-        <w:t>22</w:t>
+        <w:t>26</w:t>
       </w:r>
       <w:r>
         <w:rPr>
@@ -1776,13 +1984,13 @@
         <w:pStyle w:val="Heading1"/>
       </w:pPr>
       <w:bookmarkStart w:id="2" w:name="_Ref140551139"/>
-      <w:bookmarkStart w:id="3" w:name="_Toc141255251"/>
-      <w:bookmarkStart w:id="4" w:name="_Toc398021382"/>
+      <w:bookmarkStart w:id="3" w:name="_Toc398021382"/>
+      <w:bookmarkStart w:id="4" w:name="_Toc141513108"/>
       <w:r>
         <w:t>Deployment Planning</w:t>
       </w:r>
       <w:bookmarkEnd w:id="2"/>
-      <w:bookmarkEnd w:id="3"/>
+      <w:bookmarkEnd w:id="4"/>
     </w:p>
     <w:p>
       <w:r>
@@ -1844,12 +2052,18 @@
     </w:p>
     <w:p>
       <w:r>
-        <w:t>The naming authority URL can change at anytime since it is actually hidden or protected internally by the prefix authority. When such a change occurs, the mapping from PURL domain to naming authority is simply updated to specify the new end point.</w:t>
-      </w:r>
-    </w:p>
-    <w:p>
-      <w:r>
-        <w:t>The rest of this guide assumes the following examples:</w:t>
+        <w:t>The naming authority URL can change at anytime since it is actually hidden or protected by the prefix authority. When such a change occurs, the mapping from PURL domain to naming authority is simply updated to specify the new end point.</w:t>
+      </w:r>
+    </w:p>
+    <w:p>
+      <w:r>
+        <w:t xml:space="preserve">The rest of this guide assumes the following </w:t>
+      </w:r>
+      <w:r>
+        <w:t>domains</w:t>
+      </w:r>
+      <w:r>
+        <w:t>:</w:t>
       </w:r>
     </w:p>
     <w:tbl>
@@ -1880,7 +2094,13 @@
               <w:rPr>
                 <w:color w:val="FFFFFF" w:themeColor="background1"/>
               </w:rPr>
-              <w:t>The Prefix Authority (PURL server) End Point</w:t>
+              <w:t>Prefix Authority (PURL S</w:t>
+            </w:r>
+            <w:r>
+              <w:rPr>
+                <w:color w:val="FFFFFF" w:themeColor="background1"/>
+              </w:rPr>
+              <w:t>erver) End Point</w:t>
             </w:r>
             <w:r>
               <w:rPr>
@@ -1922,7 +2142,19 @@
               <w:rPr>
                 <w:color w:val="FFFFFF" w:themeColor="background1"/>
               </w:rPr>
-              <w:t>PURL Top Level Domain</w:t>
+              <w:t xml:space="preserve">Naming Authority Identifier (PURL </w:t>
+            </w:r>
+            <w:r>
+              <w:rPr>
+                <w:color w:val="FFFFFF" w:themeColor="background1"/>
+              </w:rPr>
+              <w:t>Domain</w:t>
+            </w:r>
+            <w:r>
+              <w:rPr>
+                <w:color w:val="FFFFFF" w:themeColor="background1"/>
+              </w:rPr>
+              <w:t>)</w:t>
             </w:r>
           </w:p>
         </w:tc>
@@ -2111,19 +2343,13 @@
           <w:snapToGrid/>
         </w:rPr>
       </w:pPr>
-      <w:bookmarkStart w:id="5" w:name="_Toc141255252"/>
+      <w:bookmarkStart w:id="5" w:name="_Toc141513109"/>
       <w:r>
         <w:rPr>
           <w:rStyle w:val="StyleHeading1Char15pt"/>
           <w:bCs w:val="0"/>
         </w:rPr>
-        <w:t>Deploying</w:t>
-      </w:r>
-      <w:r>
-        <w:rPr>
-          <w:rStyle w:val="StyleHeading1Char15pt"/>
-        </w:rPr>
-        <w:t xml:space="preserve"> PURL</w:t>
+        <w:t>Prefix Authority Deployment</w:t>
       </w:r>
       <w:bookmarkEnd w:id="5"/>
     </w:p>
@@ -2157,9 +2383,9 @@
       <w:pPr>
         <w:pStyle w:val="Heading2"/>
       </w:pPr>
-      <w:bookmarkStart w:id="6" w:name="_Toc141255253"/>
-      <w:r>
-        <w:t>Installing PURLZ</w:t>
+      <w:bookmarkStart w:id="6" w:name="_Toc141513110"/>
+      <w:r>
+        <w:t>Installation</w:t>
       </w:r>
       <w:bookmarkEnd w:id="6"/>
     </w:p>
@@ -2244,8 +2470,13 @@
         </w:drawing>
       </w:r>
     </w:p>
-    <w:p/>
-    <w:p>
+    <w:p>
+      <w:pPr>
+        <w:rPr>
+          <w:b/>
+          <w:i/>
+        </w:rPr>
+      </w:pPr>
       <w:r>
         <w:t xml:space="preserve">Click </w:t>
       </w:r>
@@ -2263,6 +2494,14 @@
         </w:rPr>
         <w:t>.</w:t>
       </w:r>
+    </w:p>
+    <w:p>
+      <w:pPr>
+        <w:rPr>
+          <w:b/>
+          <w:i/>
+        </w:rPr>
+      </w:pPr>
     </w:p>
     <w:p>
       <w:r>
@@ -2316,28 +2555,28 @@
         </w:drawing>
       </w:r>
     </w:p>
+    <w:p>
+      <w:r>
+        <w:t xml:space="preserve">Accept the terms of the license agreement and click </w:t>
+      </w:r>
+      <w:proofErr w:type="gramStart"/>
+      <w:r>
+        <w:rPr>
+          <w:b/>
+          <w:i/>
+        </w:rPr>
+        <w:t>Next</w:t>
+      </w:r>
+      <w:proofErr w:type="gramEnd"/>
+      <w:r>
+        <w:rPr>
+          <w:b/>
+          <w:i/>
+        </w:rPr>
+        <w:t>.</w:t>
+      </w:r>
+    </w:p>
     <w:p/>
-    <w:p>
-      <w:r>
-        <w:t xml:space="preserve">Accept the terms of the license agreement and click </w:t>
-      </w:r>
-      <w:proofErr w:type="gramStart"/>
-      <w:r>
-        <w:rPr>
-          <w:b/>
-          <w:i/>
-        </w:rPr>
-        <w:t>Next</w:t>
-      </w:r>
-      <w:proofErr w:type="gramEnd"/>
-      <w:r>
-        <w:rPr>
-          <w:b/>
-          <w:i/>
-        </w:rPr>
-        <w:t>.</w:t>
-      </w:r>
-    </w:p>
     <w:p>
       <w:r>
         <w:rPr>
@@ -2390,28 +2629,29 @@
         </w:drawing>
       </w:r>
     </w:p>
+    <w:p>
+      <w:r>
+        <w:t xml:space="preserve">Specify an installation path and click </w:t>
+      </w:r>
+      <w:proofErr w:type="gramStart"/>
+      <w:r>
+        <w:rPr>
+          <w:b/>
+          <w:i/>
+        </w:rPr>
+        <w:t>Next</w:t>
+      </w:r>
+      <w:proofErr w:type="gramEnd"/>
+      <w:r>
+        <w:rPr>
+          <w:b/>
+          <w:i/>
+        </w:rPr>
+        <w:t>.</w:t>
+      </w:r>
+    </w:p>
     <w:p/>
-    <w:p>
-      <w:r>
-        <w:t xml:space="preserve">Specify an installation path and click </w:t>
-      </w:r>
-      <w:proofErr w:type="gramStart"/>
-      <w:r>
-        <w:rPr>
-          <w:b/>
-          <w:i/>
-        </w:rPr>
-        <w:t>Next</w:t>
-      </w:r>
-      <w:proofErr w:type="gramEnd"/>
-      <w:r>
-        <w:rPr>
-          <w:b/>
-          <w:i/>
-        </w:rPr>
-        <w:t>.</w:t>
-      </w:r>
-    </w:p>
+    <w:p/>
     <w:p>
       <w:r>
         <w:rPr>
@@ -2421,7 +2661,7 @@
           <wp:inline distT="0" distB="0" distL="0" distR="0">
             <wp:extent cx="6172200" cy="3857625"/>
             <wp:effectExtent l="25400" t="0" r="0" b="0"/>
-            <wp:docPr id="6" name="Picture 5"/>
+            <wp:docPr id="15" name="Picture 3"/>
             <wp:cNvGraphicFramePr>
               <a:graphicFrameLocks xmlns:a="http://schemas.openxmlformats.org/drawingml/2006/main" noChangeAspect="1"/>
             </wp:cNvGraphicFramePr>
@@ -2429,7 +2669,7 @@
               <a:graphicData uri="http://schemas.openxmlformats.org/drawingml/2006/picture">
                 <pic:pic xmlns:pic="http://schemas.openxmlformats.org/drawingml/2006/picture">
                   <pic:nvPicPr>
-                    <pic:cNvPr id="0" name="Picture 5"/>
+                    <pic:cNvPr id="0" name="Picture 3"/>
                     <pic:cNvPicPr>
                       <a:picLocks noChangeAspect="1" noChangeArrowheads="1"/>
                     </pic:cNvPicPr>
@@ -2464,32 +2704,32 @@
         </w:drawing>
       </w:r>
     </w:p>
+    <w:p>
+      <w:pPr>
+        <w:rPr>
+          <w:b/>
+          <w:i/>
+        </w:rPr>
+      </w:pPr>
+      <w:r>
+        <w:t xml:space="preserve">Enter the host name, port number, and click </w:t>
+      </w:r>
+      <w:r>
+        <w:rPr>
+          <w:b/>
+          <w:i/>
+        </w:rPr>
+        <w:t>Next</w:t>
+      </w:r>
+      <w:r>
+        <w:rPr>
+          <w:b/>
+          <w:i/>
+        </w:rPr>
+        <w:t>.</w:t>
+      </w:r>
+    </w:p>
     <w:p/>
-    <w:p>
-      <w:pPr>
-        <w:rPr>
-          <w:b/>
-          <w:i/>
-        </w:rPr>
-      </w:pPr>
-      <w:r>
-        <w:t xml:space="preserve">Enter the host name, port number, and click </w:t>
-      </w:r>
-      <w:r>
-        <w:rPr>
-          <w:b/>
-          <w:i/>
-        </w:rPr>
-        <w:t>Next</w:t>
-      </w:r>
-      <w:r>
-        <w:rPr>
-          <w:b/>
-          <w:i/>
-        </w:rPr>
-        <w:t>.</w:t>
-      </w:r>
-    </w:p>
     <w:p>
       <w:r>
         <w:rPr>
@@ -2542,37 +2782,43 @@
         </w:drawing>
       </w:r>
     </w:p>
+    <w:p>
+      <w:pPr>
+        <w:rPr>
+          <w:b/>
+          <w:i/>
+        </w:rPr>
+      </w:pPr>
+      <w:r>
+        <w:t>Choose “</w:t>
+      </w:r>
+      <w:r>
+        <w:rPr>
+          <w:i/>
+        </w:rPr>
+        <w:t>Use MySQL</w:t>
+      </w:r>
+      <w:r>
+        <w:t xml:space="preserve">” and click </w:t>
+      </w:r>
+      <w:proofErr w:type="gramStart"/>
+      <w:r>
+        <w:rPr>
+          <w:b/>
+          <w:i/>
+        </w:rPr>
+        <w:t>Next</w:t>
+      </w:r>
+      <w:proofErr w:type="gramEnd"/>
+      <w:r>
+        <w:rPr>
+          <w:b/>
+          <w:i/>
+        </w:rPr>
+        <w:t>.</w:t>
+      </w:r>
+    </w:p>
     <w:p/>
-    <w:p>
-      <w:r>
-        <w:t>Choose “</w:t>
-      </w:r>
-      <w:r>
-        <w:rPr>
-          <w:i/>
-        </w:rPr>
-        <w:t>Use MySQL</w:t>
-      </w:r>
-      <w:r>
-        <w:t xml:space="preserve">” and click </w:t>
-      </w:r>
-      <w:proofErr w:type="gramStart"/>
-      <w:r>
-        <w:rPr>
-          <w:b/>
-          <w:i/>
-        </w:rPr>
-        <w:t>Next</w:t>
-      </w:r>
-      <w:proofErr w:type="gramEnd"/>
-      <w:r>
-        <w:rPr>
-          <w:b/>
-          <w:i/>
-        </w:rPr>
-        <w:t>.</w:t>
-      </w:r>
-    </w:p>
     <w:p>
       <w:r>
         <w:rPr>
@@ -2625,37 +2871,43 @@
         </w:drawing>
       </w:r>
     </w:p>
+    <w:p>
+      <w:pPr>
+        <w:rPr>
+          <w:b/>
+          <w:i/>
+        </w:rPr>
+      </w:pPr>
+      <w:r>
+        <w:t xml:space="preserve">Enter </w:t>
+      </w:r>
+      <w:r>
+        <w:rPr>
+          <w:i/>
+        </w:rPr>
+        <w:t>MySQL</w:t>
+      </w:r>
+      <w:r>
+        <w:t xml:space="preserve"> connectivity parameters and click </w:t>
+      </w:r>
+      <w:proofErr w:type="gramStart"/>
+      <w:r>
+        <w:rPr>
+          <w:b/>
+          <w:i/>
+        </w:rPr>
+        <w:t>Next</w:t>
+      </w:r>
+      <w:proofErr w:type="gramEnd"/>
+      <w:r>
+        <w:rPr>
+          <w:b/>
+          <w:i/>
+        </w:rPr>
+        <w:t>.</w:t>
+      </w:r>
+    </w:p>
     <w:p/>
-    <w:p>
-      <w:r>
-        <w:t xml:space="preserve">Enter </w:t>
-      </w:r>
-      <w:r>
-        <w:rPr>
-          <w:i/>
-        </w:rPr>
-        <w:t>MySQL</w:t>
-      </w:r>
-      <w:r>
-        <w:t xml:space="preserve"> connectivity parameters and click </w:t>
-      </w:r>
-      <w:proofErr w:type="gramStart"/>
-      <w:r>
-        <w:rPr>
-          <w:b/>
-          <w:i/>
-        </w:rPr>
-        <w:t>Next</w:t>
-      </w:r>
-      <w:proofErr w:type="gramEnd"/>
-      <w:r>
-        <w:rPr>
-          <w:b/>
-          <w:i/>
-        </w:rPr>
-        <w:t>.</w:t>
-      </w:r>
-    </w:p>
     <w:p>
       <w:r>
         <w:rPr>
@@ -2775,24 +3027,24 @@
         </w:drawing>
       </w:r>
     </w:p>
+    <w:p>
+      <w:r>
+        <w:t xml:space="preserve">Accept defaults and click </w:t>
+      </w:r>
+      <w:proofErr w:type="gramStart"/>
+      <w:r>
+        <w:rPr>
+          <w:b/>
+          <w:i/>
+        </w:rPr>
+        <w:t>Next</w:t>
+      </w:r>
+      <w:proofErr w:type="gramEnd"/>
+      <w:r>
+        <w:t>.</w:t>
+      </w:r>
+    </w:p>
     <w:p/>
-    <w:p>
-      <w:r>
-        <w:t xml:space="preserve">Accept defaults and click </w:t>
-      </w:r>
-      <w:proofErr w:type="gramStart"/>
-      <w:r>
-        <w:rPr>
-          <w:b/>
-          <w:i/>
-        </w:rPr>
-        <w:t>Next</w:t>
-      </w:r>
-      <w:proofErr w:type="gramEnd"/>
-      <w:r>
-        <w:t>.</w:t>
-      </w:r>
-    </w:p>
     <w:p>
       <w:r>
         <w:rPr>
@@ -2845,169 +3097,2271 @@
         </w:drawing>
       </w:r>
     </w:p>
+    <w:p>
+      <w:r>
+        <w:t xml:space="preserve">The installer proceeds to complete the installation. Click </w:t>
+      </w:r>
+      <w:proofErr w:type="gramStart"/>
+      <w:r>
+        <w:rPr>
+          <w:b/>
+          <w:i/>
+        </w:rPr>
+        <w:t>Next</w:t>
+      </w:r>
+      <w:proofErr w:type="gramEnd"/>
+      <w:r>
+        <w:t xml:space="preserve"> twice and then </w:t>
+      </w:r>
+      <w:r>
+        <w:rPr>
+          <w:b/>
+          <w:i/>
+        </w:rPr>
+        <w:t>Done</w:t>
+      </w:r>
+      <w:r>
+        <w:t>.</w:t>
+      </w:r>
+    </w:p>
+    <w:p>
+      <w:pPr>
+        <w:pStyle w:val="Heading3"/>
+      </w:pPr>
+    </w:p>
+    <w:p>
+      <w:pPr>
+        <w:pStyle w:val="Heading2"/>
+      </w:pPr>
+      <w:bookmarkStart w:id="7" w:name="_Toc141513111"/>
+      <w:r>
+        <w:t>Configuration</w:t>
+      </w:r>
+      <w:bookmarkEnd w:id="7"/>
+    </w:p>
+    <w:p>
+      <w:pPr>
+        <w:pStyle w:val="Heading3"/>
+      </w:pPr>
+    </w:p>
+    <w:p>
+      <w:pPr>
+        <w:pStyle w:val="Heading3"/>
+      </w:pPr>
+      <w:bookmarkStart w:id="8" w:name="_Toc141513112"/>
+      <w:r>
+        <w:t>Server Name</w:t>
+      </w:r>
+      <w:bookmarkEnd w:id="8"/>
+    </w:p>
+    <w:p>
+      <w:r>
+        <w:t xml:space="preserve">The host name </w:t>
+      </w:r>
+      <w:r>
+        <w:rPr>
+          <w:b/>
+          <w:i/>
+        </w:rPr>
+        <w:t>identifiers-pa.nci.nih.gov</w:t>
+      </w:r>
+      <w:r>
+        <w:t xml:space="preserve"> has to be added to the server configuration before it can be used. Otherwise, the web interface and redirection services would only work when </w:t>
+      </w:r>
+      <w:r>
+        <w:rPr>
+          <w:b/>
+          <w:i/>
+        </w:rPr>
+        <w:t>localhost</w:t>
+      </w:r>
+      <w:r>
+        <w:t xml:space="preserve"> is used in the URL.</w:t>
+      </w:r>
+    </w:p>
+    <w:p>
+      <w:r>
+        <w:t xml:space="preserve">Open </w:t>
+      </w:r>
+      <w:r>
+        <w:rPr>
+          <w:i/>
+        </w:rPr>
+        <w:t>/Applications/PURL-Server-1.6.1/modules/mod-purl-virtualhost/module.xml</w:t>
+      </w:r>
+      <w:r>
+        <w:t xml:space="preserve"> </w:t>
+      </w:r>
+      <w:r>
+        <w:t xml:space="preserve">and add our host name after </w:t>
+      </w:r>
+      <w:r>
+        <w:rPr>
+          <w:i/>
+        </w:rPr>
+        <w:t>localhost</w:t>
+      </w:r>
+      <w:r>
+        <w:t xml:space="preserve"> as follows (note the “</w:t>
+      </w:r>
+      <w:proofErr w:type="gramStart"/>
+      <w:r>
+        <w:t>.*</w:t>
+      </w:r>
+      <w:proofErr w:type="gramEnd"/>
+      <w:r>
+        <w:t>” after the host name):</w:t>
+      </w:r>
+    </w:p>
+    <w:p>
+      <w:pPr>
+        <w:spacing w:after="0"/>
+        <w:ind w:firstLine="360"/>
+        <w:rPr>
+          <w:i/>
+          <w:sz w:val="22"/>
+        </w:rPr>
+      </w:pPr>
+      <w:r>
+        <w:rPr>
+          <w:i/>
+          <w:sz w:val="22"/>
+        </w:rPr>
+        <w:t>&lt;</w:t>
+      </w:r>
+      <w:proofErr w:type="gramStart"/>
+      <w:r>
+        <w:rPr>
+          <w:i/>
+          <w:sz w:val="22"/>
+        </w:rPr>
+        <w:t>export</w:t>
+      </w:r>
+      <w:proofErr w:type="gramEnd"/>
+      <w:r>
+        <w:rPr>
+          <w:i/>
+          <w:sz w:val="22"/>
+        </w:rPr>
+        <w:t>&gt;</w:t>
+      </w:r>
+    </w:p>
+    <w:p>
+      <w:pPr>
+        <w:spacing w:after="0"/>
+        <w:rPr>
+          <w:i/>
+          <w:sz w:val="22"/>
+        </w:rPr>
+      </w:pPr>
+      <w:r>
+        <w:rPr>
+          <w:i/>
+          <w:sz w:val="22"/>
+        </w:rPr>
+        <w:t xml:space="preserve">                &lt;</w:t>
+      </w:r>
+      <w:proofErr w:type="gramStart"/>
+      <w:r>
+        <w:rPr>
+          <w:i/>
+          <w:sz w:val="22"/>
+        </w:rPr>
+        <w:t>!-</w:t>
+      </w:r>
+      <w:proofErr w:type="gramEnd"/>
+      <w:r>
+        <w:rPr>
+          <w:i/>
+          <w:sz w:val="22"/>
+        </w:rPr>
+        <w:t>-</w:t>
+      </w:r>
+    </w:p>
+    <w:p>
+      <w:pPr>
+        <w:spacing w:after="0"/>
+        <w:rPr>
+          <w:i/>
+          <w:sz w:val="22"/>
+        </w:rPr>
+      </w:pPr>
+      <w:r>
+        <w:rPr>
+          <w:i/>
+          <w:sz w:val="22"/>
+        </w:rPr>
+        <w:t xml:space="preserve">                ***********</w:t>
+      </w:r>
+    </w:p>
+    <w:p>
+      <w:pPr>
+        <w:spacing w:after="0"/>
+        <w:rPr>
+          <w:i/>
+          <w:sz w:val="22"/>
+        </w:rPr>
+      </w:pPr>
+      <w:r>
+        <w:rPr>
+          <w:i/>
+          <w:sz w:val="22"/>
+        </w:rPr>
+        <w:t xml:space="preserve">                Export all of host address space - note could export multiple hosts here.</w:t>
+      </w:r>
+    </w:p>
+    <w:p>
+      <w:pPr>
+        <w:spacing w:after="0"/>
+        <w:rPr>
+          <w:i/>
+          <w:sz w:val="22"/>
+        </w:rPr>
+      </w:pPr>
+      <w:r>
+        <w:rPr>
+          <w:i/>
+          <w:sz w:val="22"/>
+        </w:rPr>
+        <w:t xml:space="preserve">                (Note have added localhost so you can test it)</w:t>
+      </w:r>
+    </w:p>
+    <w:p>
+      <w:pPr>
+        <w:spacing w:after="0"/>
+        <w:rPr>
+          <w:i/>
+          <w:sz w:val="22"/>
+        </w:rPr>
+      </w:pPr>
+      <w:r>
+        <w:rPr>
+          <w:i/>
+          <w:sz w:val="22"/>
+        </w:rPr>
+        <w:t xml:space="preserve">                ***********</w:t>
+      </w:r>
+    </w:p>
+    <w:p>
+      <w:pPr>
+        <w:spacing w:after="0"/>
+        <w:rPr>
+          <w:i/>
+          <w:sz w:val="22"/>
+        </w:rPr>
+      </w:pPr>
+      <w:r>
+        <w:rPr>
+          <w:i/>
+          <w:sz w:val="22"/>
+        </w:rPr>
+        <w:t xml:space="preserve">                --&gt;</w:t>
+      </w:r>
+    </w:p>
+    <w:p>
+      <w:pPr>
+        <w:spacing w:after="0"/>
+        <w:rPr>
+          <w:i/>
+          <w:sz w:val="22"/>
+        </w:rPr>
+      </w:pPr>
+      <w:r>
+        <w:rPr>
+          <w:i/>
+          <w:sz w:val="22"/>
+        </w:rPr>
+        <w:t xml:space="preserve">                &lt;</w:t>
+      </w:r>
+      <w:proofErr w:type="gramStart"/>
+      <w:r>
+        <w:rPr>
+          <w:i/>
+          <w:sz w:val="22"/>
+        </w:rPr>
+        <w:t>uri</w:t>
+      </w:r>
+      <w:proofErr w:type="gramEnd"/>
+      <w:r>
+        <w:rPr>
+          <w:i/>
+          <w:sz w:val="22"/>
+        </w:rPr>
+        <w:t>&gt;</w:t>
+      </w:r>
+    </w:p>
+    <w:p>
+      <w:pPr>
+        <w:spacing w:after="0"/>
+        <w:rPr>
+          <w:i/>
+          <w:sz w:val="22"/>
+        </w:rPr>
+      </w:pPr>
+      <w:r>
+        <w:rPr>
+          <w:i/>
+          <w:sz w:val="22"/>
+        </w:rPr>
+        <w:t xml:space="preserve">                        &lt;</w:t>
+      </w:r>
+      <w:proofErr w:type="gramStart"/>
+      <w:r>
+        <w:rPr>
+          <w:i/>
+          <w:sz w:val="22"/>
+        </w:rPr>
+        <w:t>match</w:t>
+      </w:r>
+      <w:proofErr w:type="gramEnd"/>
+      <w:r>
+        <w:rPr>
+          <w:i/>
+          <w:sz w:val="22"/>
+        </w:rPr>
+        <w:t>&gt;jetty://localhost.*&lt;/match&gt;</w:t>
+      </w:r>
+    </w:p>
+    <w:p>
+      <w:pPr>
+        <w:spacing w:after="0"/>
+        <w:rPr>
+          <w:i/>
+          <w:sz w:val="22"/>
+        </w:rPr>
+      </w:pPr>
+      <w:r>
+        <w:rPr>
+          <w:i/>
+          <w:sz w:val="22"/>
+        </w:rPr>
+        <w:t xml:space="preserve">                        &lt;</w:t>
+      </w:r>
+      <w:proofErr w:type="gramStart"/>
+      <w:r>
+        <w:rPr>
+          <w:i/>
+          <w:sz w:val="22"/>
+        </w:rPr>
+        <w:t>match</w:t>
+      </w:r>
+      <w:proofErr w:type="gramEnd"/>
+      <w:r>
+        <w:rPr>
+          <w:i/>
+          <w:sz w:val="22"/>
+        </w:rPr>
+        <w:t>&gt;</w:t>
+      </w:r>
+      <w:r>
+        <w:rPr>
+          <w:b/>
+          <w:i/>
+          <w:sz w:val="22"/>
+        </w:rPr>
+        <w:t>jetty://identifiers-pa.osu-citih.org.*</w:t>
+      </w:r>
+      <w:r>
+        <w:rPr>
+          <w:i/>
+          <w:sz w:val="22"/>
+        </w:rPr>
+        <w:t>&lt;/match&gt;</w:t>
+      </w:r>
+    </w:p>
+    <w:p>
+      <w:pPr>
+        <w:spacing w:after="0"/>
+        <w:rPr>
+          <w:i/>
+          <w:sz w:val="22"/>
+        </w:rPr>
+      </w:pPr>
+      <w:r>
+        <w:rPr>
+          <w:i/>
+          <w:sz w:val="22"/>
+        </w:rPr>
+        <w:t xml:space="preserve">                        &lt;</w:t>
+      </w:r>
+      <w:proofErr w:type="gramStart"/>
+      <w:r>
+        <w:rPr>
+          <w:i/>
+          <w:sz w:val="22"/>
+        </w:rPr>
+        <w:t>!-</w:t>
+      </w:r>
+      <w:proofErr w:type="gramEnd"/>
+      <w:r>
+        <w:rPr>
+          <w:i/>
+          <w:sz w:val="22"/>
+        </w:rPr>
+        <w:t>- Add any other jetty://&lt;servername&gt; matches that you want</w:t>
+      </w:r>
+    </w:p>
+    <w:p>
+      <w:pPr>
+        <w:spacing w:after="0"/>
+        <w:rPr>
+          <w:i/>
+          <w:sz w:val="22"/>
+        </w:rPr>
+      </w:pPr>
+      <w:r>
+        <w:rPr>
+          <w:i/>
+          <w:sz w:val="22"/>
+        </w:rPr>
+        <w:t xml:space="preserve">                                 </w:t>
+      </w:r>
+      <w:proofErr w:type="gramStart"/>
+      <w:r>
+        <w:rPr>
+          <w:i/>
+          <w:sz w:val="22"/>
+        </w:rPr>
+        <w:t>to</w:t>
+      </w:r>
+      <w:proofErr w:type="gramEnd"/>
+      <w:r>
+        <w:rPr>
+          <w:i/>
+          <w:sz w:val="22"/>
+        </w:rPr>
+        <w:t xml:space="preserve"> match.  --&gt;</w:t>
+      </w:r>
+    </w:p>
+    <w:p>
+      <w:pPr>
+        <w:spacing w:after="0"/>
+        <w:rPr>
+          <w:i/>
+          <w:sz w:val="22"/>
+        </w:rPr>
+      </w:pPr>
+      <w:r>
+        <w:rPr>
+          <w:i/>
+          <w:sz w:val="22"/>
+        </w:rPr>
+        <w:t xml:space="preserve">                        &lt;</w:t>
+      </w:r>
+      <w:proofErr w:type="gramStart"/>
+      <w:r>
+        <w:rPr>
+          <w:i/>
+          <w:sz w:val="22"/>
+        </w:rPr>
+        <w:t>match</w:t>
+      </w:r>
+      <w:proofErr w:type="gramEnd"/>
+      <w:r>
+        <w:rPr>
+          <w:i/>
+          <w:sz w:val="22"/>
+        </w:rPr>
+        <w:t>&gt;ffcpl:/etc/HTTPBridgeConfig.xml&lt;/match&gt;</w:t>
+      </w:r>
+    </w:p>
+    <w:p>
+      <w:pPr>
+        <w:spacing w:after="0"/>
+        <w:rPr>
+          <w:i/>
+          <w:sz w:val="22"/>
+        </w:rPr>
+      </w:pPr>
+      <w:r>
+        <w:rPr>
+          <w:i/>
+          <w:sz w:val="22"/>
+        </w:rPr>
+        <w:t xml:space="preserve">                &lt;/uri&gt;</w:t>
+      </w:r>
+    </w:p>
+    <w:p>
+      <w:pPr>
+        <w:spacing w:after="0"/>
+        <w:rPr>
+          <w:i/>
+          <w:sz w:val="22"/>
+        </w:rPr>
+      </w:pPr>
+      <w:r>
+        <w:rPr>
+          <w:i/>
+          <w:sz w:val="22"/>
+        </w:rPr>
+        <w:t xml:space="preserve">        &lt;/export&gt;</w:t>
+      </w:r>
+    </w:p>
     <w:p/>
     <w:p>
-      <w:r>
-        <w:t xml:space="preserve">The installer proceeds to complete the installation. Click </w:t>
+      <w:pPr>
+        <w:pStyle w:val="Heading3"/>
+      </w:pPr>
+      <w:bookmarkStart w:id="9" w:name="_Toc141513113"/>
+      <w:r>
+        <w:t>Running on Port 80</w:t>
+      </w:r>
+      <w:bookmarkEnd w:id="9"/>
+    </w:p>
+    <w:p>
+      <w:r>
+        <w:t xml:space="preserve">The installation wizard above showed that port </w:t>
+      </w:r>
+      <w:r>
+        <w:rPr>
+          <w:i/>
+        </w:rPr>
+        <w:t>8080</w:t>
+      </w:r>
+      <w:r>
+        <w:t xml:space="preserve"> was entered along with the desired host name. In most setups, this wouldn’t be desired since the port number would then </w:t>
+      </w:r>
+      <w:r>
+        <w:t xml:space="preserve">have to </w:t>
+      </w:r>
+      <w:r>
+        <w:t>be part of the identifiers.</w:t>
+      </w:r>
+    </w:p>
+    <w:p>
+      <w:r>
+        <w:t xml:space="preserve">A problem to solve is that PURLZ seems to lack support for </w:t>
+      </w:r>
+      <w:r>
+        <w:t>running on</w:t>
+      </w:r>
+      <w:r>
+        <w:t xml:space="preserve"> ports</w:t>
+      </w:r>
+      <w:r>
+        <w:t xml:space="preserve"> (i.e., 80)</w:t>
+      </w:r>
+      <w:r>
+        <w:t xml:space="preserve"> that are considered privileged by operating system</w:t>
+      </w:r>
+      <w:r>
+        <w:t>s such as Linux</w:t>
+      </w:r>
+      <w:r>
+        <w:t>.</w:t>
+      </w:r>
+      <w:r>
+        <w:t xml:space="preserve"> Even if the </w:t>
       </w:r>
       <w:proofErr w:type="gramStart"/>
       <w:r>
+        <w:t xml:space="preserve">server is started by the </w:t>
+      </w:r>
+      <w:r>
+        <w:rPr>
+          <w:i/>
+        </w:rPr>
+        <w:t>root</w:t>
+      </w:r>
+      <w:r>
+        <w:t xml:space="preserve"> user, which is undesired,</w:t>
+      </w:r>
+      <w:proofErr w:type="gramEnd"/>
+      <w:r>
+        <w:t xml:space="preserve"> it exhibits other undocumented runtime issues. </w:t>
+      </w:r>
+    </w:p>
+    <w:p>
+      <w:r>
+        <w:t xml:space="preserve">PURLZ uses a jetty server internally, and there is jetty </w:t>
+      </w:r>
+      <w:hyperlink r:id="rId24" w:history="1">
+        <w:r>
+          <w:rPr>
+            <w:rStyle w:val="Hyperlink"/>
+          </w:rPr>
+          <w:t>documentation</w:t>
+        </w:r>
+      </w:hyperlink>
+      <w:r>
+        <w:t xml:space="preserve"> pointing to a solution that allows the setting of a runtime user id after the port has been bound. This would potentially allow </w:t>
+      </w:r>
+      <w:proofErr w:type="gramStart"/>
+      <w:r>
+        <w:t>to start</w:t>
+      </w:r>
+      <w:proofErr w:type="gramEnd"/>
+      <w:r>
+        <w:t xml:space="preserve"> the server as </w:t>
+      </w:r>
+      <w:r>
+        <w:rPr>
+          <w:i/>
+        </w:rPr>
+        <w:t>root</w:t>
+      </w:r>
+      <w:r>
+        <w:t xml:space="preserve"> (enabling binding to port 80), and then jetty would switch to the specified runtime user id. The problem with this solution is that it requires rebuilding jetty’s source, which is again, undesirable.</w:t>
+      </w:r>
+    </w:p>
+    <w:p>
+      <w:r>
+        <w:t>Therefore, the recommended approach in this guide is to let PURLZ run on port 8080 (or other non-privileged port), and configure the operating system to redirect port 80 to the PURLZ port.</w:t>
+      </w:r>
+    </w:p>
+    <w:p>
+      <w:r>
+        <w:t>The following configuration has been tested to work on CentOS Linux.</w:t>
+      </w:r>
+    </w:p>
+    <w:p>
+      <w:pPr>
+        <w:pStyle w:val="ListParagraph"/>
+        <w:numPr>
+          <w:ilvl w:val="0"/>
+          <w:numId w:val="46"/>
+        </w:numPr>
+      </w:pPr>
+      <w:r>
+        <w:t xml:space="preserve">Create file </w:t>
+      </w:r>
+      <w:r>
         <w:rPr>
           <w:b/>
           <w:i/>
         </w:rPr>
-        <w:t>Next</w:t>
+        <w:t>/etc/xinetd.d/http</w:t>
+      </w:r>
+      <w:r>
+        <w:t xml:space="preserve"> with the following contents</w:t>
+      </w:r>
+    </w:p>
+    <w:p>
+      <w:pPr>
+        <w:spacing w:after="0"/>
+        <w:ind w:left="360"/>
+        <w:rPr>
+          <w:i/>
+          <w:sz w:val="22"/>
+        </w:rPr>
+      </w:pPr>
+      <w:proofErr w:type="gramStart"/>
+      <w:r>
+        <w:rPr>
+          <w:i/>
+          <w:sz w:val="22"/>
+        </w:rPr>
+        <w:t>service</w:t>
       </w:r>
       <w:proofErr w:type="gramEnd"/>
       <w:r>
-        <w:t xml:space="preserve"> twice and then </w:t>
-      </w:r>
+        <w:rPr>
+          <w:i/>
+          <w:sz w:val="22"/>
+        </w:rPr>
+        <w:t xml:space="preserve"> http</w:t>
+      </w:r>
+    </w:p>
+    <w:p>
+      <w:pPr>
+        <w:spacing w:after="0"/>
+        <w:ind w:left="360"/>
+        <w:rPr>
+          <w:i/>
+          <w:sz w:val="22"/>
+        </w:rPr>
+      </w:pPr>
+      <w:r>
+        <w:rPr>
+          <w:i/>
+          <w:sz w:val="22"/>
+        </w:rPr>
+        <w:t>{</w:t>
+      </w:r>
+    </w:p>
+    <w:p>
+      <w:pPr>
+        <w:spacing w:after="0"/>
+        <w:ind w:left="360"/>
+        <w:rPr>
+          <w:i/>
+          <w:sz w:val="22"/>
+        </w:rPr>
+      </w:pPr>
+      <w:proofErr w:type="gramStart"/>
+      <w:r>
+        <w:rPr>
+          <w:i/>
+          <w:sz w:val="22"/>
+        </w:rPr>
+        <w:t>disable</w:t>
+      </w:r>
+      <w:proofErr w:type="gramEnd"/>
+      <w:r>
+        <w:rPr>
+          <w:i/>
+          <w:sz w:val="22"/>
+        </w:rPr>
+        <w:t xml:space="preserve"> = no</w:t>
+      </w:r>
+    </w:p>
+    <w:p>
+      <w:pPr>
+        <w:spacing w:after="0"/>
+        <w:ind w:left="360"/>
+        <w:rPr>
+          <w:i/>
+          <w:sz w:val="22"/>
+        </w:rPr>
+      </w:pPr>
+      <w:proofErr w:type="gramStart"/>
+      <w:r>
+        <w:rPr>
+          <w:i/>
+          <w:sz w:val="22"/>
+        </w:rPr>
+        <w:t>flags</w:t>
+      </w:r>
+      <w:proofErr w:type="gramEnd"/>
+      <w:r>
+        <w:rPr>
+          <w:i/>
+          <w:sz w:val="22"/>
+        </w:rPr>
+        <w:t xml:space="preserve"> = REUSE</w:t>
+      </w:r>
+    </w:p>
+    <w:p>
+      <w:pPr>
+        <w:spacing w:after="0"/>
+        <w:ind w:left="360"/>
+        <w:rPr>
+          <w:i/>
+          <w:sz w:val="22"/>
+        </w:rPr>
+      </w:pPr>
+      <w:proofErr w:type="gramStart"/>
+      <w:r>
+        <w:rPr>
+          <w:i/>
+          <w:sz w:val="22"/>
+        </w:rPr>
+        <w:t>socket</w:t>
+      </w:r>
+      <w:proofErr w:type="gramEnd"/>
+      <w:r>
+        <w:rPr>
+          <w:i/>
+          <w:sz w:val="22"/>
+        </w:rPr>
+        <w:t>_type = stream</w:t>
+      </w:r>
+    </w:p>
+    <w:p>
+      <w:pPr>
+        <w:spacing w:after="0"/>
+        <w:ind w:left="360"/>
+        <w:rPr>
+          <w:i/>
+          <w:sz w:val="22"/>
+        </w:rPr>
+      </w:pPr>
+      <w:proofErr w:type="gramStart"/>
+      <w:r>
+        <w:rPr>
+          <w:i/>
+          <w:sz w:val="22"/>
+        </w:rPr>
+        <w:t>wait</w:t>
+      </w:r>
+      <w:proofErr w:type="gramEnd"/>
+      <w:r>
+        <w:rPr>
+          <w:i/>
+          <w:sz w:val="22"/>
+        </w:rPr>
+        <w:t xml:space="preserve"> = no</w:t>
+      </w:r>
+    </w:p>
+    <w:p>
+      <w:pPr>
+        <w:spacing w:after="0"/>
+        <w:ind w:left="360"/>
+        <w:rPr>
+          <w:i/>
+          <w:sz w:val="22"/>
+        </w:rPr>
+      </w:pPr>
+      <w:proofErr w:type="gramStart"/>
+      <w:r>
+        <w:rPr>
+          <w:i/>
+          <w:sz w:val="22"/>
+        </w:rPr>
+        <w:t>user</w:t>
+      </w:r>
+      <w:proofErr w:type="gramEnd"/>
+      <w:r>
+        <w:rPr>
+          <w:i/>
+          <w:sz w:val="22"/>
+        </w:rPr>
+        <w:t xml:space="preserve"> = root</w:t>
+      </w:r>
+    </w:p>
+    <w:p>
+      <w:pPr>
+        <w:spacing w:after="0"/>
+        <w:ind w:left="360"/>
+        <w:rPr>
+          <w:i/>
+          <w:sz w:val="22"/>
+        </w:rPr>
+      </w:pPr>
+      <w:proofErr w:type="gramStart"/>
+      <w:r>
+        <w:rPr>
+          <w:i/>
+          <w:sz w:val="22"/>
+        </w:rPr>
+        <w:t>redirect</w:t>
+      </w:r>
+      <w:proofErr w:type="gramEnd"/>
+      <w:r>
+        <w:rPr>
+          <w:i/>
+          <w:sz w:val="22"/>
+        </w:rPr>
+        <w:t xml:space="preserve"> = 127.0.0.1 8080</w:t>
+      </w:r>
+    </w:p>
+    <w:p>
+      <w:pPr>
+        <w:spacing w:after="0"/>
+        <w:ind w:left="360"/>
+        <w:rPr>
+          <w:i/>
+          <w:sz w:val="22"/>
+        </w:rPr>
+      </w:pPr>
+      <w:proofErr w:type="gramStart"/>
+      <w:r>
+        <w:rPr>
+          <w:i/>
+          <w:sz w:val="22"/>
+        </w:rPr>
+        <w:t>log</w:t>
+      </w:r>
+      <w:proofErr w:type="gramEnd"/>
+      <w:r>
+        <w:rPr>
+          <w:i/>
+          <w:sz w:val="22"/>
+        </w:rPr>
+        <w:t>_on_failure += USERID</w:t>
+      </w:r>
+    </w:p>
+    <w:p>
+      <w:pPr>
+        <w:spacing w:after="0"/>
+        <w:ind w:left="360"/>
+        <w:rPr>
+          <w:i/>
+          <w:sz w:val="22"/>
+        </w:rPr>
+      </w:pPr>
+      <w:r>
+        <w:rPr>
+          <w:i/>
+          <w:sz w:val="22"/>
+        </w:rPr>
+        <w:t>}</w:t>
+      </w:r>
+    </w:p>
+    <w:p/>
+    <w:p>
+      <w:pPr>
+        <w:pStyle w:val="ListParagraph"/>
+        <w:numPr>
+          <w:ilvl w:val="0"/>
+          <w:numId w:val="46"/>
+        </w:numPr>
+      </w:pPr>
+      <w:r>
+        <w:t xml:space="preserve">Re-start </w:t>
+      </w:r>
+      <w:r>
+        <w:rPr>
+          <w:i/>
+        </w:rPr>
+        <w:t>xinetd</w:t>
+      </w:r>
+    </w:p>
+    <w:p>
+      <w:pPr>
+        <w:pStyle w:val="ListParagraph"/>
+      </w:pPr>
+    </w:p>
+    <w:p>
+      <w:pPr>
+        <w:pStyle w:val="ListParagraph"/>
+        <w:ind w:left="360"/>
+        <w:rPr>
+          <w:i/>
+          <w:sz w:val="22"/>
+        </w:rPr>
+      </w:pPr>
+      <w:r>
+        <w:rPr>
+          <w:i/>
+          <w:sz w:val="22"/>
+        </w:rPr>
+        <w:t>$ /etc/init.d/xinetd restart</w:t>
+      </w:r>
+    </w:p>
+    <w:p/>
+    <w:p/>
+    <w:p>
+      <w:pPr>
+        <w:pStyle w:val="Heading3"/>
+      </w:pPr>
+      <w:bookmarkStart w:id="10" w:name="_Toc141513114"/>
+      <w:r>
+        <w:t>Start</w:t>
+      </w:r>
+      <w:r>
+        <w:t>up</w:t>
+      </w:r>
+      <w:bookmarkEnd w:id="10"/>
+    </w:p>
+    <w:p>
+      <w:r>
+        <w:t>The server can be started in the foreground as follows:</w:t>
+      </w:r>
+    </w:p>
+    <w:p>
+      <w:r>
+        <w:t>$ cd /Applications/PURL</w:t>
+      </w:r>
+      <w:r>
+        <w:t>Z</w:t>
+      </w:r>
+      <w:r>
+        <w:t>-Server-1.6.1/bin</w:t>
+      </w:r>
+    </w:p>
+    <w:p>
+      <w:proofErr w:type="gramStart"/>
+      <w:r>
+        <w:t>$ ./</w:t>
+      </w:r>
+      <w:proofErr w:type="gramEnd"/>
+      <w:r>
+        <w:t xml:space="preserve">start.sh (or </w:t>
+      </w:r>
+      <w:r>
+        <w:rPr>
+          <w:i/>
+        </w:rPr>
+        <w:t>startup.bat</w:t>
+      </w:r>
+      <w:r>
+        <w:t xml:space="preserve"> </w:t>
+      </w:r>
+      <w:r>
+        <w:t>if using MS Windows)</w:t>
+      </w:r>
+    </w:p>
+    <w:p/>
+    <w:p>
+      <w:r>
+        <w:t xml:space="preserve">It may also be convenient to start the server as a daemon when the system starts. The following is a sample </w:t>
+      </w:r>
+      <w:r>
+        <w:rPr>
+          <w:i/>
+        </w:rPr>
+        <w:t>init</w:t>
+      </w:r>
+      <w:r>
+        <w:t xml:space="preserve"> script for CentOS Linux.</w:t>
+      </w:r>
+    </w:p>
+    <w:p>
+      <w:pPr>
+        <w:spacing w:after="0"/>
+        <w:ind w:left="360"/>
+        <w:rPr>
+          <w:i/>
+          <w:sz w:val="22"/>
+        </w:rPr>
+      </w:pPr>
+      <w:r>
+        <w:rPr>
+          <w:i/>
+          <w:sz w:val="22"/>
+        </w:rPr>
+        <w:t>#</w:t>
+      </w:r>
+      <w:proofErr w:type="gramStart"/>
+      <w:r>
+        <w:rPr>
+          <w:i/>
+          <w:sz w:val="22"/>
+        </w:rPr>
+        <w:t>!/</w:t>
+      </w:r>
+      <w:proofErr w:type="gramEnd"/>
+      <w:r>
+        <w:rPr>
+          <w:i/>
+          <w:sz w:val="22"/>
+        </w:rPr>
+        <w:t>bin/sh</w:t>
+      </w:r>
+    </w:p>
+    <w:p>
+      <w:pPr>
+        <w:spacing w:after="0"/>
+        <w:ind w:left="360"/>
+        <w:rPr>
+          <w:i/>
+          <w:sz w:val="22"/>
+        </w:rPr>
+      </w:pPr>
+      <w:r>
+        <w:rPr>
+          <w:i/>
+          <w:sz w:val="22"/>
+        </w:rPr>
+        <w:t>#</w:t>
+      </w:r>
+    </w:p>
+    <w:p>
+      <w:pPr>
+        <w:spacing w:after="0"/>
+        <w:ind w:left="360"/>
+        <w:rPr>
+          <w:i/>
+          <w:sz w:val="22"/>
+        </w:rPr>
+      </w:pPr>
+      <w:r>
+        <w:rPr>
+          <w:i/>
+          <w:sz w:val="22"/>
+        </w:rPr>
+        <w:t># Startup script for PURLZ</w:t>
+      </w:r>
+    </w:p>
+    <w:p>
+      <w:pPr>
+        <w:spacing w:after="0"/>
+        <w:ind w:left="360"/>
+        <w:rPr>
+          <w:i/>
+          <w:sz w:val="22"/>
+        </w:rPr>
+      </w:pPr>
+      <w:r>
+        <w:rPr>
+          <w:i/>
+          <w:sz w:val="22"/>
+        </w:rPr>
+        <w:t>#</w:t>
+      </w:r>
+    </w:p>
+    <w:p>
+      <w:pPr>
+        <w:spacing w:after="0"/>
+        <w:ind w:left="360"/>
+        <w:rPr>
+          <w:i/>
+          <w:sz w:val="22"/>
+        </w:rPr>
+      </w:pPr>
+      <w:r>
+        <w:rPr>
+          <w:i/>
+          <w:sz w:val="22"/>
+        </w:rPr>
+        <w:t xml:space="preserve"># </w:t>
+      </w:r>
+      <w:proofErr w:type="spellStart"/>
+      <w:proofErr w:type="gramStart"/>
+      <w:r>
+        <w:rPr>
+          <w:i/>
+          <w:sz w:val="22"/>
+        </w:rPr>
+        <w:t>chkconfig</w:t>
+      </w:r>
+      <w:proofErr w:type="spellEnd"/>
+      <w:proofErr w:type="gramEnd"/>
+      <w:r>
+        <w:rPr>
+          <w:i/>
+          <w:sz w:val="22"/>
+        </w:rPr>
+        <w:t>: - 85 15</w:t>
+      </w:r>
+    </w:p>
+    <w:p>
+      <w:pPr>
+        <w:spacing w:after="0"/>
+        <w:ind w:left="360"/>
+        <w:rPr>
+          <w:i/>
+          <w:sz w:val="22"/>
+        </w:rPr>
+      </w:pPr>
+      <w:r>
+        <w:rPr>
+          <w:i/>
+          <w:sz w:val="22"/>
+        </w:rPr>
+        <w:t xml:space="preserve"># </w:t>
+      </w:r>
+      <w:proofErr w:type="gramStart"/>
+      <w:r>
+        <w:rPr>
+          <w:i/>
+          <w:sz w:val="22"/>
+        </w:rPr>
+        <w:t>description</w:t>
+      </w:r>
+      <w:proofErr w:type="gramEnd"/>
+      <w:r>
+        <w:rPr>
+          <w:i/>
+          <w:sz w:val="22"/>
+        </w:rPr>
+        <w:t>: PURLZ server</w:t>
+      </w:r>
+    </w:p>
+    <w:p>
+      <w:pPr>
+        <w:spacing w:after="0"/>
+        <w:ind w:left="360"/>
+        <w:rPr>
+          <w:i/>
+          <w:sz w:val="22"/>
+        </w:rPr>
+      </w:pPr>
+      <w:r>
+        <w:rPr>
+          <w:i/>
+          <w:sz w:val="22"/>
+        </w:rPr>
+        <w:t xml:space="preserve"># </w:t>
+      </w:r>
+      <w:proofErr w:type="spellStart"/>
+      <w:proofErr w:type="gramStart"/>
+      <w:r>
+        <w:rPr>
+          <w:i/>
+          <w:sz w:val="22"/>
+        </w:rPr>
+        <w:t>processname</w:t>
+      </w:r>
+      <w:proofErr w:type="spellEnd"/>
+      <w:proofErr w:type="gramEnd"/>
+      <w:r>
+        <w:rPr>
+          <w:i/>
+          <w:sz w:val="22"/>
+        </w:rPr>
+        <w:t xml:space="preserve">: </w:t>
+      </w:r>
+      <w:proofErr w:type="spellStart"/>
+      <w:r>
+        <w:rPr>
+          <w:i/>
+          <w:sz w:val="22"/>
+        </w:rPr>
+        <w:t>purlz</w:t>
+      </w:r>
+      <w:proofErr w:type="spellEnd"/>
+    </w:p>
+    <w:p>
+      <w:pPr>
+        <w:spacing w:after="0"/>
+        <w:ind w:left="360"/>
+        <w:rPr>
+          <w:i/>
+          <w:sz w:val="22"/>
+        </w:rPr>
+      </w:pPr>
+      <w:r>
+        <w:rPr>
+          <w:i/>
+          <w:sz w:val="22"/>
+        </w:rPr>
+        <w:t xml:space="preserve"># </w:t>
+      </w:r>
+      <w:proofErr w:type="spellStart"/>
+      <w:proofErr w:type="gramStart"/>
+      <w:r>
+        <w:rPr>
+          <w:i/>
+          <w:sz w:val="22"/>
+        </w:rPr>
+        <w:t>pidfile</w:t>
+      </w:r>
+      <w:proofErr w:type="spellEnd"/>
+      <w:proofErr w:type="gramEnd"/>
+      <w:r>
+        <w:rPr>
+          <w:i/>
+          <w:sz w:val="22"/>
+        </w:rPr>
+        <w:t>: /</w:t>
+      </w:r>
+      <w:proofErr w:type="spellStart"/>
+      <w:r>
+        <w:rPr>
+          <w:i/>
+          <w:sz w:val="22"/>
+        </w:rPr>
+        <w:t>var/run/purlz.pid</w:t>
+      </w:r>
+      <w:proofErr w:type="spellEnd"/>
+    </w:p>
+    <w:p>
+      <w:pPr>
+        <w:spacing w:after="0"/>
+        <w:ind w:left="360"/>
+        <w:rPr>
+          <w:i/>
+          <w:sz w:val="22"/>
+        </w:rPr>
+      </w:pPr>
+      <w:r>
+        <w:rPr>
+          <w:i/>
+          <w:sz w:val="22"/>
+        </w:rPr>
+        <w:t xml:space="preserve"># </w:t>
+      </w:r>
+      <w:proofErr w:type="spellStart"/>
+      <w:proofErr w:type="gramStart"/>
+      <w:r>
+        <w:rPr>
+          <w:i/>
+          <w:sz w:val="22"/>
+        </w:rPr>
+        <w:t>config</w:t>
+      </w:r>
+      <w:proofErr w:type="spellEnd"/>
+      <w:proofErr w:type="gramEnd"/>
+      <w:r>
+        <w:rPr>
+          <w:i/>
+          <w:sz w:val="22"/>
+        </w:rPr>
+        <w:t>:</w:t>
+      </w:r>
+    </w:p>
+    <w:p>
+      <w:pPr>
+        <w:spacing w:after="0"/>
+        <w:ind w:left="360"/>
+        <w:rPr>
+          <w:i/>
+          <w:sz w:val="22"/>
+        </w:rPr>
+      </w:pPr>
+      <w:r>
+        <w:rPr>
+          <w:i/>
+          <w:sz w:val="22"/>
+        </w:rPr>
+        <w:t>##############################################################################</w:t>
+      </w:r>
+    </w:p>
+    <w:p>
+      <w:pPr>
+        <w:spacing w:after="0"/>
+        <w:ind w:left="360"/>
+        <w:rPr>
+          <w:i/>
+          <w:sz w:val="22"/>
+        </w:rPr>
+      </w:pPr>
+    </w:p>
+    <w:p>
+      <w:pPr>
+        <w:spacing w:after="0"/>
+        <w:ind w:left="360"/>
+        <w:rPr>
+          <w:i/>
+          <w:sz w:val="22"/>
+        </w:rPr>
+      </w:pPr>
+      <w:r>
+        <w:rPr>
+          <w:i/>
+          <w:sz w:val="22"/>
+        </w:rPr>
+        <w:t>. /etc/init.d/functions</w:t>
+      </w:r>
+    </w:p>
+    <w:p>
+      <w:pPr>
+        <w:spacing w:after="0"/>
+        <w:ind w:left="360"/>
+        <w:rPr>
+          <w:i/>
+          <w:sz w:val="22"/>
+        </w:rPr>
+      </w:pPr>
+    </w:p>
+    <w:p>
+      <w:pPr>
+        <w:spacing w:after="0"/>
+        <w:ind w:left="360"/>
+        <w:rPr>
+          <w:i/>
+          <w:sz w:val="22"/>
+        </w:rPr>
+      </w:pPr>
+      <w:r>
+        <w:rPr>
+          <w:i/>
+          <w:sz w:val="22"/>
+        </w:rPr>
+        <w:t>JAVA_HOME=/</w:t>
+      </w:r>
+      <w:proofErr w:type="spellStart"/>
+      <w:r>
+        <w:rPr>
+          <w:i/>
+          <w:sz w:val="22"/>
+        </w:rPr>
+        <w:t>usr</w:t>
+      </w:r>
+      <w:proofErr w:type="spellEnd"/>
+      <w:r>
+        <w:rPr>
+          <w:i/>
+          <w:sz w:val="22"/>
+        </w:rPr>
+        <w:t>/local/java</w:t>
+      </w:r>
+    </w:p>
+    <w:p>
+      <w:pPr>
+        <w:spacing w:after="0"/>
+        <w:ind w:left="360"/>
+        <w:rPr>
+          <w:i/>
+          <w:sz w:val="22"/>
+        </w:rPr>
+      </w:pPr>
+      <w:r>
+        <w:rPr>
+          <w:i/>
+          <w:sz w:val="22"/>
+        </w:rPr>
+        <w:t>PURLZ_HOME=/home/</w:t>
+      </w:r>
+      <w:proofErr w:type="spellStart"/>
+      <w:r>
+        <w:rPr>
+          <w:i/>
+          <w:sz w:val="22"/>
+        </w:rPr>
+        <w:t>purlz/ext/purlz</w:t>
+      </w:r>
+      <w:proofErr w:type="spellEnd"/>
+    </w:p>
+    <w:p>
+      <w:pPr>
+        <w:spacing w:after="0"/>
+        <w:ind w:left="360"/>
+        <w:rPr>
+          <w:i/>
+          <w:sz w:val="22"/>
+        </w:rPr>
+      </w:pPr>
+      <w:r>
+        <w:rPr>
+          <w:i/>
+          <w:sz w:val="22"/>
+        </w:rPr>
+        <w:t>PURLZ_LOG=$PURLZ_HOME/log/</w:t>
+      </w:r>
+      <w:proofErr w:type="spellStart"/>
+      <w:r>
+        <w:rPr>
+          <w:i/>
+          <w:sz w:val="22"/>
+        </w:rPr>
+        <w:t>console.log</w:t>
+      </w:r>
+      <w:proofErr w:type="spellEnd"/>
+    </w:p>
+    <w:p>
+      <w:pPr>
+        <w:spacing w:after="0"/>
+        <w:ind w:left="360"/>
+        <w:rPr>
+          <w:i/>
+          <w:sz w:val="22"/>
+        </w:rPr>
+      </w:pPr>
+      <w:r>
+        <w:rPr>
+          <w:i/>
+          <w:sz w:val="22"/>
+        </w:rPr>
+        <w:t>PURLZ_USER=</w:t>
+      </w:r>
+      <w:proofErr w:type="spellStart"/>
+      <w:r>
+        <w:rPr>
+          <w:i/>
+          <w:sz w:val="22"/>
+        </w:rPr>
+        <w:t>purlz</w:t>
+      </w:r>
+      <w:proofErr w:type="spellEnd"/>
+    </w:p>
+    <w:p>
+      <w:pPr>
+        <w:spacing w:after="0"/>
+        <w:ind w:left="360"/>
+        <w:rPr>
+          <w:i/>
+          <w:sz w:val="22"/>
+        </w:rPr>
+      </w:pPr>
+      <w:r>
+        <w:rPr>
+          <w:i/>
+          <w:sz w:val="22"/>
+        </w:rPr>
+        <w:t>PID_FILE=/</w:t>
+      </w:r>
+      <w:proofErr w:type="spellStart"/>
+      <w:r>
+        <w:rPr>
+          <w:i/>
+          <w:sz w:val="22"/>
+        </w:rPr>
+        <w:t>var/run/purlz.pid</w:t>
+      </w:r>
+      <w:proofErr w:type="spellEnd"/>
+    </w:p>
+    <w:p>
+      <w:pPr>
+        <w:spacing w:after="0"/>
+        <w:ind w:left="360"/>
+        <w:rPr>
+          <w:i/>
+          <w:sz w:val="22"/>
+        </w:rPr>
+      </w:pPr>
+    </w:p>
+    <w:p>
+      <w:pPr>
+        <w:spacing w:after="0"/>
+        <w:ind w:left="360"/>
+        <w:rPr>
+          <w:i/>
+          <w:sz w:val="22"/>
+        </w:rPr>
+      </w:pPr>
+      <w:proofErr w:type="gramStart"/>
+      <w:r>
+        <w:rPr>
+          <w:i/>
+          <w:sz w:val="22"/>
+        </w:rPr>
+        <w:t>case</w:t>
+      </w:r>
+      <w:proofErr w:type="gramEnd"/>
+      <w:r>
+        <w:rPr>
+          <w:i/>
+          <w:sz w:val="22"/>
+        </w:rPr>
+        <w:t xml:space="preserve"> "$1" in</w:t>
+      </w:r>
+    </w:p>
+    <w:p>
+      <w:pPr>
+        <w:spacing w:after="0"/>
+        <w:ind w:left="360"/>
+        <w:rPr>
+          <w:i/>
+          <w:sz w:val="22"/>
+        </w:rPr>
+      </w:pPr>
+      <w:r>
+        <w:rPr>
+          <w:i/>
+          <w:sz w:val="22"/>
+        </w:rPr>
+        <w:t xml:space="preserve">  </w:t>
+      </w:r>
+      <w:proofErr w:type="gramStart"/>
+      <w:r>
+        <w:rPr>
+          <w:i/>
+          <w:sz w:val="22"/>
+        </w:rPr>
+        <w:t>start</w:t>
+      </w:r>
+      <w:proofErr w:type="gramEnd"/>
+      <w:r>
+        <w:rPr>
+          <w:i/>
+          <w:sz w:val="22"/>
+        </w:rPr>
+        <w:t>)</w:t>
+      </w:r>
+    </w:p>
+    <w:p>
+      <w:pPr>
+        <w:spacing w:after="0"/>
+        <w:ind w:left="360"/>
+        <w:rPr>
+          <w:i/>
+          <w:sz w:val="22"/>
+        </w:rPr>
+      </w:pPr>
+      <w:r>
+        <w:rPr>
+          <w:i/>
+          <w:sz w:val="22"/>
+        </w:rPr>
+        <w:t xml:space="preserve">    </w:t>
+      </w:r>
+      <w:proofErr w:type="gramStart"/>
+      <w:r>
+        <w:rPr>
+          <w:i/>
+          <w:sz w:val="22"/>
+        </w:rPr>
+        <w:t>daemon</w:t>
+      </w:r>
+      <w:proofErr w:type="gramEnd"/>
+      <w:r>
+        <w:rPr>
+          <w:i/>
+          <w:sz w:val="22"/>
+        </w:rPr>
+        <w:t xml:space="preserve"> --</w:t>
+      </w:r>
+      <w:proofErr w:type="spellStart"/>
+      <w:r>
+        <w:rPr>
+          <w:i/>
+          <w:sz w:val="22"/>
+        </w:rPr>
+        <w:t>pidfile</w:t>
+      </w:r>
+      <w:proofErr w:type="spellEnd"/>
+      <w:r>
+        <w:rPr>
+          <w:i/>
+          <w:sz w:val="22"/>
+        </w:rPr>
+        <w:t>=$PID_FILE --user=$PURLZ_USER $PURLZ_HOME/bin/start.sh &amp;&gt; $PURLZ_HOME/log/</w:t>
+      </w:r>
+      <w:proofErr w:type="spellStart"/>
+      <w:r>
+        <w:rPr>
+          <w:i/>
+          <w:sz w:val="22"/>
+        </w:rPr>
+        <w:t>console.log</w:t>
+      </w:r>
+      <w:proofErr w:type="spellEnd"/>
+      <w:r>
+        <w:rPr>
+          <w:i/>
+          <w:sz w:val="22"/>
+        </w:rPr>
+        <w:t xml:space="preserve"> &amp;</w:t>
+      </w:r>
+    </w:p>
+    <w:p>
+      <w:pPr>
+        <w:spacing w:after="0"/>
+        <w:ind w:left="360"/>
+        <w:rPr>
+          <w:i/>
+          <w:sz w:val="22"/>
+        </w:rPr>
+      </w:pPr>
+      <w:r>
+        <w:rPr>
+          <w:i/>
+          <w:sz w:val="22"/>
+        </w:rPr>
+        <w:t xml:space="preserve">    </w:t>
+      </w:r>
+      <w:proofErr w:type="spellStart"/>
+      <w:proofErr w:type="gramStart"/>
+      <w:r>
+        <w:rPr>
+          <w:i/>
+          <w:sz w:val="22"/>
+        </w:rPr>
+        <w:t>chown</w:t>
+      </w:r>
+      <w:proofErr w:type="spellEnd"/>
+      <w:proofErr w:type="gramEnd"/>
+      <w:r>
+        <w:rPr>
+          <w:i/>
+          <w:sz w:val="22"/>
+        </w:rPr>
+        <w:t xml:space="preserve"> $PURLZ_USER $PURLZ_HOME/log/</w:t>
+      </w:r>
+      <w:proofErr w:type="spellStart"/>
+      <w:r>
+        <w:rPr>
+          <w:i/>
+          <w:sz w:val="22"/>
+        </w:rPr>
+        <w:t>console.log</w:t>
+      </w:r>
+      <w:proofErr w:type="spellEnd"/>
+    </w:p>
+    <w:p>
+      <w:pPr>
+        <w:spacing w:after="0"/>
+        <w:ind w:left="360"/>
+        <w:rPr>
+          <w:i/>
+          <w:sz w:val="22"/>
+        </w:rPr>
+      </w:pPr>
+      <w:r>
+        <w:rPr>
+          <w:i/>
+          <w:sz w:val="22"/>
+        </w:rPr>
+        <w:t xml:space="preserve">    </w:t>
+      </w:r>
+      <w:proofErr w:type="spellStart"/>
+      <w:proofErr w:type="gramStart"/>
+      <w:r>
+        <w:rPr>
+          <w:i/>
+          <w:sz w:val="22"/>
+        </w:rPr>
+        <w:t>chgrp</w:t>
+      </w:r>
+      <w:proofErr w:type="spellEnd"/>
+      <w:proofErr w:type="gramEnd"/>
+      <w:r>
+        <w:rPr>
+          <w:i/>
+          <w:sz w:val="22"/>
+        </w:rPr>
+        <w:t xml:space="preserve"> $PURLZ_USER $PURLZ_HOME/log/</w:t>
+      </w:r>
+      <w:proofErr w:type="spellStart"/>
+      <w:r>
+        <w:rPr>
+          <w:i/>
+          <w:sz w:val="22"/>
+        </w:rPr>
+        <w:t>console.log</w:t>
+      </w:r>
+      <w:proofErr w:type="spellEnd"/>
+    </w:p>
+    <w:p>
+      <w:pPr>
+        <w:spacing w:after="0"/>
+        <w:ind w:left="360"/>
+        <w:rPr>
+          <w:i/>
+          <w:sz w:val="22"/>
+        </w:rPr>
+      </w:pPr>
+      <w:r>
+        <w:rPr>
+          <w:i/>
+          <w:sz w:val="22"/>
+        </w:rPr>
+        <w:t xml:space="preserve">    </w:t>
+      </w:r>
+      <w:proofErr w:type="spellStart"/>
+      <w:proofErr w:type="gramStart"/>
+      <w:r>
+        <w:rPr>
+          <w:i/>
+          <w:sz w:val="22"/>
+        </w:rPr>
+        <w:t>chmod</w:t>
+      </w:r>
+      <w:proofErr w:type="spellEnd"/>
+      <w:proofErr w:type="gramEnd"/>
+      <w:r>
+        <w:rPr>
+          <w:i/>
+          <w:sz w:val="22"/>
+        </w:rPr>
+        <w:t xml:space="preserve"> 755 $PURLZ_HOME/log/</w:t>
+      </w:r>
+      <w:proofErr w:type="spellStart"/>
+      <w:r>
+        <w:rPr>
+          <w:i/>
+          <w:sz w:val="22"/>
+        </w:rPr>
+        <w:t>console.log</w:t>
+      </w:r>
+      <w:proofErr w:type="spellEnd"/>
+    </w:p>
+    <w:p>
+      <w:pPr>
+        <w:spacing w:after="0"/>
+        <w:ind w:left="360"/>
+        <w:rPr>
+          <w:i/>
+          <w:sz w:val="22"/>
+        </w:rPr>
+      </w:pPr>
+      <w:r>
+        <w:rPr>
+          <w:i/>
+          <w:sz w:val="22"/>
+        </w:rPr>
+        <w:t xml:space="preserve">    </w:t>
+      </w:r>
+      <w:proofErr w:type="gramStart"/>
+      <w:r>
+        <w:rPr>
+          <w:i/>
+          <w:sz w:val="22"/>
+        </w:rPr>
+        <w:t>exit</w:t>
+      </w:r>
+      <w:proofErr w:type="gramEnd"/>
+      <w:r>
+        <w:rPr>
+          <w:i/>
+          <w:sz w:val="22"/>
+        </w:rPr>
+        <w:t xml:space="preserve"> $?</w:t>
+      </w:r>
+    </w:p>
+    <w:p>
+      <w:pPr>
+        <w:spacing w:after="0"/>
+        <w:ind w:left="360"/>
+        <w:rPr>
+          <w:i/>
+          <w:sz w:val="22"/>
+        </w:rPr>
+      </w:pPr>
+      <w:r>
+        <w:rPr>
+          <w:i/>
+          <w:sz w:val="22"/>
+        </w:rPr>
+        <w:t xml:space="preserve">    </w:t>
+      </w:r>
+      <w:proofErr w:type="gramStart"/>
+      <w:r>
+        <w:rPr>
+          <w:i/>
+          <w:sz w:val="22"/>
+        </w:rPr>
+        <w:t>;;</w:t>
+      </w:r>
+      <w:proofErr w:type="gramEnd"/>
+    </w:p>
+    <w:p>
+      <w:pPr>
+        <w:spacing w:after="0"/>
+        <w:ind w:left="360"/>
+        <w:rPr>
+          <w:i/>
+          <w:sz w:val="22"/>
+        </w:rPr>
+      </w:pPr>
+    </w:p>
+    <w:p>
+      <w:pPr>
+        <w:spacing w:after="0"/>
+        <w:ind w:left="360"/>
+        <w:rPr>
+          <w:i/>
+          <w:sz w:val="22"/>
+        </w:rPr>
+      </w:pPr>
+      <w:r>
+        <w:rPr>
+          <w:i/>
+          <w:sz w:val="22"/>
+        </w:rPr>
+        <w:t xml:space="preserve">  </w:t>
+      </w:r>
+      <w:proofErr w:type="gramStart"/>
+      <w:r>
+        <w:rPr>
+          <w:i/>
+          <w:sz w:val="22"/>
+        </w:rPr>
+        <w:t>stop</w:t>
+      </w:r>
+      <w:proofErr w:type="gramEnd"/>
+      <w:r>
+        <w:rPr>
+          <w:i/>
+          <w:sz w:val="22"/>
+        </w:rPr>
+        <w:t>)</w:t>
+      </w:r>
+    </w:p>
+    <w:p>
+      <w:pPr>
+        <w:spacing w:after="0"/>
+        <w:ind w:left="360"/>
+        <w:rPr>
+          <w:i/>
+          <w:sz w:val="22"/>
+        </w:rPr>
+      </w:pPr>
+      <w:r>
+        <w:rPr>
+          <w:i/>
+          <w:sz w:val="22"/>
+        </w:rPr>
+        <w:t xml:space="preserve">    PID=`cat $PID_FILE`</w:t>
+      </w:r>
+    </w:p>
+    <w:p>
+      <w:pPr>
+        <w:spacing w:after="0"/>
+        <w:ind w:left="360"/>
+        <w:rPr>
+          <w:i/>
+          <w:sz w:val="22"/>
+        </w:rPr>
+      </w:pPr>
+      <w:r>
+        <w:rPr>
+          <w:i/>
+          <w:sz w:val="22"/>
+        </w:rPr>
+        <w:t xml:space="preserve">    </w:t>
+      </w:r>
+      <w:proofErr w:type="gramStart"/>
+      <w:r>
+        <w:rPr>
+          <w:i/>
+          <w:sz w:val="22"/>
+        </w:rPr>
+        <w:t>kill</w:t>
+      </w:r>
+      <w:proofErr w:type="gramEnd"/>
+      <w:r>
+        <w:rPr>
+          <w:i/>
+          <w:sz w:val="22"/>
+        </w:rPr>
+        <w:t xml:space="preserve"> $PID</w:t>
+      </w:r>
+    </w:p>
+    <w:p>
+      <w:pPr>
+        <w:spacing w:after="0"/>
+        <w:ind w:left="360"/>
+        <w:rPr>
+          <w:i/>
+          <w:sz w:val="22"/>
+        </w:rPr>
+      </w:pPr>
+      <w:r>
+        <w:rPr>
+          <w:i/>
+          <w:sz w:val="22"/>
+        </w:rPr>
+        <w:t xml:space="preserve">    </w:t>
+      </w:r>
+      <w:proofErr w:type="gramStart"/>
+      <w:r>
+        <w:rPr>
+          <w:i/>
+          <w:sz w:val="22"/>
+        </w:rPr>
+        <w:t>;;</w:t>
+      </w:r>
+      <w:proofErr w:type="gramEnd"/>
+    </w:p>
+    <w:p>
+      <w:pPr>
+        <w:spacing w:after="0"/>
+        <w:ind w:left="360"/>
+        <w:rPr>
+          <w:i/>
+          <w:sz w:val="22"/>
+        </w:rPr>
+      </w:pPr>
+    </w:p>
+    <w:p>
+      <w:pPr>
+        <w:spacing w:after="0"/>
+        <w:ind w:left="360"/>
+        <w:rPr>
+          <w:i/>
+          <w:sz w:val="22"/>
+        </w:rPr>
+      </w:pPr>
+      <w:r>
+        <w:rPr>
+          <w:i/>
+          <w:sz w:val="22"/>
+        </w:rPr>
+        <w:t xml:space="preserve">  *)</w:t>
+      </w:r>
+    </w:p>
+    <w:p>
+      <w:pPr>
+        <w:spacing w:after="0"/>
+        <w:ind w:left="360"/>
+        <w:rPr>
+          <w:i/>
+          <w:sz w:val="22"/>
+        </w:rPr>
+      </w:pPr>
+      <w:r>
+        <w:rPr>
+          <w:i/>
+          <w:sz w:val="22"/>
+        </w:rPr>
+        <w:t xml:space="preserve">    </w:t>
+      </w:r>
+      <w:proofErr w:type="gramStart"/>
+      <w:r>
+        <w:rPr>
+          <w:i/>
+          <w:sz w:val="22"/>
+        </w:rPr>
+        <w:t>echo</w:t>
+      </w:r>
+      <w:proofErr w:type="gramEnd"/>
+      <w:r>
+        <w:rPr>
+          <w:i/>
+          <w:sz w:val="22"/>
+        </w:rPr>
+        <w:t xml:space="preserve"> "Usage </w:t>
+      </w:r>
+      <w:proofErr w:type="spellStart"/>
+      <w:r>
+        <w:rPr>
+          <w:i/>
+          <w:sz w:val="22"/>
+        </w:rPr>
+        <w:t>purlz</w:t>
+      </w:r>
+      <w:proofErr w:type="spellEnd"/>
+      <w:r>
+        <w:rPr>
+          <w:i/>
+          <w:sz w:val="22"/>
+        </w:rPr>
+        <w:t xml:space="preserve"> start/stop"</w:t>
+      </w:r>
+    </w:p>
+    <w:p>
+      <w:pPr>
+        <w:spacing w:after="0"/>
+        <w:ind w:left="360"/>
+        <w:rPr>
+          <w:i/>
+          <w:sz w:val="22"/>
+        </w:rPr>
+      </w:pPr>
+      <w:r>
+        <w:rPr>
+          <w:i/>
+          <w:sz w:val="22"/>
+        </w:rPr>
+        <w:t xml:space="preserve">    </w:t>
+      </w:r>
+      <w:proofErr w:type="gramStart"/>
+      <w:r>
+        <w:rPr>
+          <w:i/>
+          <w:sz w:val="22"/>
+        </w:rPr>
+        <w:t>exit</w:t>
+      </w:r>
+      <w:proofErr w:type="gramEnd"/>
+      <w:r>
+        <w:rPr>
+          <w:i/>
+          <w:sz w:val="22"/>
+        </w:rPr>
+        <w:t xml:space="preserve"> 1;;</w:t>
+      </w:r>
+    </w:p>
+    <w:p>
+      <w:pPr>
+        <w:spacing w:after="0"/>
+        <w:ind w:left="360"/>
+        <w:rPr>
+          <w:i/>
+          <w:sz w:val="22"/>
+        </w:rPr>
+      </w:pPr>
+      <w:proofErr w:type="spellStart"/>
+      <w:proofErr w:type="gramStart"/>
+      <w:r>
+        <w:rPr>
+          <w:i/>
+          <w:sz w:val="22"/>
+        </w:rPr>
+        <w:t>esac</w:t>
+      </w:r>
+      <w:proofErr w:type="spellEnd"/>
+      <w:proofErr w:type="gramEnd"/>
+    </w:p>
+    <w:p/>
+    <w:p>
+      <w:r>
+        <w:t xml:space="preserve">Once the server is started, verify it’s running by pointing your browser to </w:t>
+      </w:r>
+      <w:r>
+        <w:rPr>
+          <w:i/>
+        </w:rPr>
+        <w:t>http://identif</w:t>
+      </w:r>
+      <w:r>
+        <w:rPr>
+          <w:i/>
+        </w:rPr>
+        <w:t>iers-pa.nci.nih.gov</w:t>
+      </w:r>
+      <w:r>
+        <w:rPr>
+          <w:i/>
+        </w:rPr>
+        <w:t xml:space="preserve">. </w:t>
+      </w:r>
+      <w:r>
+        <w:t>A page a like the one shown below should be displayed.</w:t>
+      </w:r>
+    </w:p>
+    <w:p>
+      <w:r>
+        <w:rPr>
+          <w:noProof/>
+        </w:rPr>
+        <w:drawing>
+          <wp:inline distT="0" distB="0" distL="0" distR="0">
+            <wp:extent cx="6172200" cy="4258890"/>
+            <wp:effectExtent l="25400" t="0" r="0" b="0"/>
+            <wp:docPr id="16" name="Picture 4"/>
+            <wp:cNvGraphicFramePr>
+              <a:graphicFrameLocks xmlns:a="http://schemas.openxmlformats.org/drawingml/2006/main" noChangeAspect="1"/>
+            </wp:cNvGraphicFramePr>
+            <a:graphic xmlns:a="http://schemas.openxmlformats.org/drawingml/2006/main">
+              <a:graphicData uri="http://schemas.openxmlformats.org/drawingml/2006/picture">
+                <pic:pic xmlns:pic="http://schemas.openxmlformats.org/drawingml/2006/picture">
+                  <pic:nvPicPr>
+                    <pic:cNvPr id="0" name="Picture 4"/>
+                    <pic:cNvPicPr>
+                      <a:picLocks noChangeAspect="1" noChangeArrowheads="1"/>
+                    </pic:cNvPicPr>
+                  </pic:nvPicPr>
+                  <pic:blipFill>
+                    <a:blip r:embed="rId25"/>
+                    <a:srcRect/>
+                    <a:stretch>
+                      <a:fillRect/>
+                    </a:stretch>
+                  </pic:blipFill>
+                  <pic:spPr bwMode="auto">
+                    <a:xfrm>
+                      <a:off x="0" y="0"/>
+                      <a:ext cx="6172200" cy="4258890"/>
+                    </a:xfrm>
+                    <a:prstGeom prst="rect">
+                      <a:avLst/>
+                    </a:prstGeom>
+                    <a:noFill/>
+                    <a:ln w="9525">
+                      <a:noFill/>
+                      <a:miter lim="800000"/>
+                      <a:headEnd/>
+                      <a:tailEnd/>
+                    </a:ln>
+                  </pic:spPr>
+                </pic:pic>
+              </a:graphicData>
+            </a:graphic>
+          </wp:inline>
+        </w:drawing>
+      </w:r>
+    </w:p>
+    <w:p/>
+    <w:p>
+      <w:r>
+        <w:t xml:space="preserve">Login to the server </w:t>
+      </w:r>
+      <w:r>
+        <w:t>as ‘</w:t>
+      </w:r>
+      <w:r>
+        <w:rPr>
+          <w:i/>
+        </w:rPr>
+        <w:t>admin’</w:t>
+      </w:r>
+      <w:r>
+        <w:t xml:space="preserve"> with password ‘</w:t>
+      </w:r>
+      <w:r>
+        <w:rPr>
+          <w:i/>
+        </w:rPr>
+        <w:t>password’</w:t>
+      </w:r>
+      <w:r>
+        <w:t xml:space="preserve"> and </w:t>
+      </w:r>
+      <w:r>
+        <w:t>proceed to change the password.</w:t>
+      </w:r>
+    </w:p>
+    <w:p>
+      <w:r>
+        <w:rPr>
+          <w:noProof/>
+        </w:rPr>
+        <w:drawing>
+          <wp:inline distT="0" distB="0" distL="0" distR="0">
+            <wp:extent cx="6172200" cy="4460203"/>
+            <wp:effectExtent l="25400" t="0" r="0" b="0"/>
+            <wp:docPr id="20" name="Picture 5"/>
+            <wp:cNvGraphicFramePr>
+              <a:graphicFrameLocks xmlns:a="http://schemas.openxmlformats.org/drawingml/2006/main" noChangeAspect="1"/>
+            </wp:cNvGraphicFramePr>
+            <a:graphic xmlns:a="http://schemas.openxmlformats.org/drawingml/2006/main">
+              <a:graphicData uri="http://schemas.openxmlformats.org/drawingml/2006/picture">
+                <pic:pic xmlns:pic="http://schemas.openxmlformats.org/drawingml/2006/picture">
+                  <pic:nvPicPr>
+                    <pic:cNvPr id="0" name="Picture 5"/>
+                    <pic:cNvPicPr>
+                      <a:picLocks noChangeAspect="1" noChangeArrowheads="1"/>
+                    </pic:cNvPicPr>
+                  </pic:nvPicPr>
+                  <pic:blipFill>
+                    <a:blip r:embed="rId26"/>
+                    <a:srcRect/>
+                    <a:stretch>
+                      <a:fillRect/>
+                    </a:stretch>
+                  </pic:blipFill>
+                  <pic:spPr bwMode="auto">
+                    <a:xfrm>
+                      <a:off x="0" y="0"/>
+                      <a:ext cx="6172200" cy="4460203"/>
+                    </a:xfrm>
+                    <a:prstGeom prst="rect">
+                      <a:avLst/>
+                    </a:prstGeom>
+                    <a:noFill/>
+                    <a:ln w="9525">
+                      <a:noFill/>
+                      <a:miter lim="800000"/>
+                      <a:headEnd/>
+                      <a:tailEnd/>
+                    </a:ln>
+                  </pic:spPr>
+                </pic:pic>
+              </a:graphicData>
+            </a:graphic>
+          </wp:inline>
+        </w:drawing>
+      </w:r>
+    </w:p>
+    <w:p/>
+    <w:p>
+      <w:pPr>
+        <w:pStyle w:val="Heading3"/>
+      </w:pPr>
+      <w:bookmarkStart w:id="11" w:name="_Toc141513115"/>
+      <w:r>
+        <w:t>Top Level Domain Creation</w:t>
+      </w:r>
+      <w:bookmarkEnd w:id="11"/>
+    </w:p>
+    <w:p/>
+    <w:p>
+      <w:r>
+        <w:t xml:space="preserve">A PURL domain is needed to identify the target naming authority. The domain binds the identifier prefix to the naming authority. </w:t>
+      </w:r>
+      <w:r>
+        <w:t>Therefore, a</w:t>
+      </w:r>
+      <w:r>
+        <w:t xml:space="preserve"> prefix authority (PURL server) can be used as an authority for multiple naming authorities by defining corresponding domains.</w:t>
+      </w:r>
+    </w:p>
+    <w:p>
+      <w:r>
+        <w:t>Following our deployment plan (</w:t>
+      </w:r>
+      <w:r>
+        <w:fldChar w:fldCharType="begin"/>
+      </w:r>
+      <w:r>
+        <w:instrText xml:space="preserve"> REF _Ref140551139 \r \h </w:instrText>
+      </w:r>
+      <w:r>
+        <w:fldChar w:fldCharType="separate"/>
+      </w:r>
+      <w:r>
+        <w:t>Chapter 1</w:t>
+      </w:r>
+      <w:r>
+        <w:fldChar w:fldCharType="end"/>
+      </w:r>
+      <w:r>
+        <w:t>), the goal is to create the following mapping:</w:t>
+      </w:r>
+    </w:p>
+    <w:p>
+      <w:pPr>
+        <w:jc w:val="center"/>
+      </w:pPr>
+      <w:proofErr w:type="gramStart"/>
       <w:r>
         <w:rPr>
           <w:b/>
           <w:i/>
         </w:rPr>
-        <w:t>Done</w:t>
-      </w:r>
-      <w:r>
-        <w:t>.</w:t>
+        <w:t>production</w:t>
+      </w:r>
+      <w:proofErr w:type="gramEnd"/>
+      <w:r>
+        <w:t xml:space="preserve"> =&gt; </w:t>
+      </w:r>
+      <w:r>
+        <w:rPr>
+          <w:i/>
+        </w:rPr>
+        <w:t>http://identifiers-na.nci.nih.gov/namingauthority/NamingAuthorityService</w:t>
       </w:r>
     </w:p>
     <w:p/>
     <w:p>
       <w:r>
-        <w:t>To start the server:</w:t>
-      </w:r>
-    </w:p>
-    <w:p>
-      <w:r>
-        <w:t>$ cd /Applications/PURL</w:t>
-      </w:r>
-      <w:r>
-        <w:t>Z</w:t>
-      </w:r>
-      <w:r>
-        <w:t>-Server-1.6.1/bin</w:t>
-      </w:r>
-    </w:p>
-    <w:p>
-      <w:proofErr w:type="gramStart"/>
-      <w:r>
-        <w:t>$ ./</w:t>
-      </w:r>
-      <w:proofErr w:type="spellStart"/>
-      <w:proofErr w:type="gramEnd"/>
-      <w:r>
-        <w:t>start.sh</w:t>
-      </w:r>
-      <w:proofErr w:type="spellEnd"/>
-      <w:r>
-        <w:t xml:space="preserve"> (or </w:t>
-      </w:r>
-      <w:proofErr w:type="spellStart"/>
-      <w:r>
-        <w:t>startup.bat</w:t>
-      </w:r>
-      <w:proofErr w:type="spellEnd"/>
-      <w:r>
-        <w:t xml:space="preserve"> </w:t>
-      </w:r>
-      <w:r>
-        <w:t>if using MS Windows)</w:t>
-      </w:r>
-    </w:p>
-    <w:p/>
-    <w:p>
-      <w:r>
-        <w:t xml:space="preserve">Get started with the server by going to </w:t>
-      </w:r>
-      <w:r>
-        <w:rPr>
-          <w:i/>
-        </w:rPr>
-        <w:t>http://identif</w:t>
-      </w:r>
-      <w:r>
-        <w:rPr>
-          <w:i/>
-        </w:rPr>
-        <w:t>iers-pa.nci.nih.gov</w:t>
-      </w:r>
-    </w:p>
-    <w:p>
-      <w:r>
-        <w:t>You may log into the server as ‘</w:t>
-      </w:r>
-      <w:r>
-        <w:rPr>
-          <w:i/>
-        </w:rPr>
-        <w:t>admin’</w:t>
-      </w:r>
-      <w:r>
-        <w:t xml:space="preserve"> with the password ‘</w:t>
-      </w:r>
-      <w:r>
-        <w:rPr>
-          <w:i/>
-        </w:rPr>
-        <w:t>password’</w:t>
-      </w:r>
-      <w:r>
-        <w:t xml:space="preserve"> and change the password after you have logged in by modifying the user record.</w:t>
-      </w:r>
-    </w:p>
-    <w:p/>
-    <w:p>
-      <w:pPr>
-        <w:pStyle w:val="Heading2"/>
-      </w:pPr>
-      <w:bookmarkStart w:id="7" w:name="_Toc141255254"/>
-      <w:r>
-        <w:t>Top Level Domain Creation</w:t>
-      </w:r>
-      <w:bookmarkEnd w:id="7"/>
-    </w:p>
-    <w:p/>
-    <w:p>
-      <w:r>
-        <w:t xml:space="preserve">A PURL domain is needed to identify the target naming authority. The domain binds the identifier prefix to the naming authority. </w:t>
-      </w:r>
-      <w:r>
-        <w:t>Therefore, a</w:t>
-      </w:r>
-      <w:r>
-        <w:t xml:space="preserve"> prefix authority (PURL server) can be used as an authority for multiple naming authorities by defining corresponding domains.</w:t>
-      </w:r>
-    </w:p>
-    <w:p>
-      <w:r>
-        <w:t>Following our deployment plan (</w:t>
-      </w:r>
-      <w:r>
-        <w:fldChar w:fldCharType="begin"/>
-      </w:r>
-      <w:r>
-        <w:instrText xml:space="preserve"> REF _Ref140551139 \r \h </w:instrText>
-      </w:r>
-      <w:r>
-        <w:fldChar w:fldCharType="separate"/>
-      </w:r>
-      <w:r>
-        <w:t>Chapter 1</w:t>
-      </w:r>
-      <w:r>
-        <w:fldChar w:fldCharType="end"/>
-      </w:r>
-      <w:r>
-        <w:t>), the goal is to create the following mapping:</w:t>
-      </w:r>
-    </w:p>
-    <w:p>
-      <w:pPr>
-        <w:jc w:val="center"/>
-      </w:pPr>
-      <w:proofErr w:type="gramStart"/>
+        <w:t xml:space="preserve">Where </w:t>
+      </w:r>
       <w:r>
         <w:rPr>
           <w:b/>
@@ -3015,33 +5369,10 @@
         </w:rPr>
         <w:t>production</w:t>
       </w:r>
-      <w:proofErr w:type="gramEnd"/>
-      <w:r>
-        <w:t xml:space="preserve"> =&gt; </w:t>
-      </w:r>
-      <w:r>
-        <w:rPr>
-          <w:i/>
-        </w:rPr>
-        <w:t>http://identifiers-na.nci.nih.gov/namingauthority/NamingAuthorityService</w:t>
-      </w:r>
-    </w:p>
-    <w:p/>
-    <w:p>
-      <w:r>
-        <w:t xml:space="preserve">Where </w:t>
-      </w:r>
-      <w:r>
-        <w:rPr>
-          <w:b/>
-          <w:i/>
-        </w:rPr>
-        <w:t>production</w:t>
-      </w:r>
       <w:r>
         <w:t xml:space="preserve"> is our </w:t>
       </w:r>
-      <w:hyperlink r:id="rId24" w:anchor="toc1.8" w:history="1">
+      <w:hyperlink r:id="rId27" w:anchor="toc1.8" w:history="1">
         <w:r>
           <w:rPr>
             <w:rStyle w:val="Hyperlink"/>
@@ -3052,7 +5383,7 @@
       <w:r>
         <w:t xml:space="preserve">, and the mapping itself is a </w:t>
       </w:r>
-      <w:hyperlink r:id="rId25" w:anchor="toc1.9" w:history="1">
+      <w:hyperlink r:id="rId28" w:anchor="toc1.9" w:history="1">
         <w:r>
           <w:rPr>
             <w:rStyle w:val="Hyperlink"/>
@@ -3080,7 +5411,7 @@
       <w:r>
         <w:t>.</w:t>
       </w:r>
-      <w:bookmarkEnd w:id="4"/>
+      <w:bookmarkEnd w:id="3"/>
     </w:p>
     <w:p/>
     <w:p>
@@ -3158,7 +5489,7 @@
                     </pic:cNvPicPr>
                   </pic:nvPicPr>
                   <pic:blipFill>
-                    <a:blip r:embed="rId26"/>
+                    <a:blip r:embed="rId29"/>
                     <a:srcRect/>
                     <a:stretch>
                       <a:fillRect/>
@@ -3283,7 +5614,7 @@
                     </pic:cNvPicPr>
                   </pic:nvPicPr>
                   <pic:blipFill>
-                    <a:blip r:embed="rId27"/>
+                    <a:blip r:embed="rId30"/>
                     <a:srcRect/>
                     <a:stretch>
                       <a:fillRect/>
@@ -3334,23 +5665,26 @@
       <w:pPr>
         <w:pStyle w:val="Heading1"/>
       </w:pPr>
-      <w:bookmarkStart w:id="8" w:name="_Toc141255255"/>
-      <w:r>
-        <w:t>Deploying the Naming Authority</w:t>
-      </w:r>
-      <w:bookmarkEnd w:id="8"/>
+      <w:bookmarkStart w:id="12" w:name="_Toc141513116"/>
+      <w:r>
+        <w:t>Naming Authority</w:t>
+      </w:r>
+      <w:r>
+        <w:t xml:space="preserve"> Deployment</w:t>
+      </w:r>
+      <w:bookmarkEnd w:id="12"/>
     </w:p>
     <w:p>
       <w:pPr>
         <w:pStyle w:val="Heading2"/>
       </w:pPr>
-      <w:bookmarkStart w:id="9" w:name="_Ref140804437"/>
-      <w:bookmarkStart w:id="10" w:name="_Toc141255256"/>
+      <w:bookmarkStart w:id="13" w:name="_Ref140804437"/>
+      <w:bookmarkStart w:id="14" w:name="_Toc141513117"/>
       <w:r>
         <w:t>Web Application</w:t>
       </w:r>
-      <w:bookmarkEnd w:id="9"/>
-      <w:bookmarkEnd w:id="10"/>
+      <w:bookmarkEnd w:id="13"/>
+      <w:bookmarkEnd w:id="14"/>
     </w:p>
     <w:p/>
     <w:p>
@@ -3378,7 +5712,7 @@
           <w:numId w:val="40"/>
         </w:numPr>
       </w:pPr>
-      <w:hyperlink r:id="rId28" w:history="1">
+      <w:hyperlink r:id="rId31" w:history="1">
         <w:r>
           <w:rPr>
             <w:rStyle w:val="Hyperlink"/>
@@ -4082,7 +6416,7 @@
       <w:r>
         <w:t xml:space="preserve">(You may also want to configure Tomcat to start </w:t>
       </w:r>
-      <w:hyperlink r:id="rId29" w:history="1">
+      <w:hyperlink r:id="rId32" w:history="1">
         <w:r>
           <w:rPr>
             <w:rStyle w:val="Hyperlink"/>
@@ -4166,7 +6500,7 @@
                     </pic:cNvPicPr>
                   </pic:nvPicPr>
                   <pic:blipFill>
-                    <a:blip r:embed="rId30"/>
+                    <a:blip r:embed="rId33"/>
                     <a:srcRect/>
                     <a:stretch>
                       <a:fillRect/>
@@ -4214,13 +6548,13 @@
       <w:pPr>
         <w:pStyle w:val="Heading2"/>
       </w:pPr>
-      <w:bookmarkStart w:id="11" w:name="_Ref140659947"/>
-      <w:bookmarkStart w:id="12" w:name="_Toc141255257"/>
+      <w:bookmarkStart w:id="15" w:name="_Ref140659947"/>
+      <w:bookmarkStart w:id="16" w:name="_Toc141513118"/>
       <w:r>
         <w:t>Grid Service</w:t>
       </w:r>
-      <w:bookmarkEnd w:id="11"/>
-      <w:bookmarkEnd w:id="12"/>
+      <w:bookmarkEnd w:id="15"/>
+      <w:bookmarkEnd w:id="16"/>
     </w:p>
     <w:p/>
     <w:p>
@@ -4304,7 +6638,7 @@
           <w:numId w:val="40"/>
         </w:numPr>
       </w:pPr>
-      <w:hyperlink r:id="rId31" w:history="1">
+      <w:hyperlink r:id="rId34" w:history="1">
         <w:r>
           <w:rPr>
             <w:rStyle w:val="Hyperlink"/>
@@ -4339,7 +6673,7 @@
       <w:r>
         <w:t xml:space="preserve">caGrid installer (previous step), or </w:t>
       </w:r>
-      <w:hyperlink r:id="rId32" w:history="1">
+      <w:hyperlink r:id="rId35" w:history="1">
         <w:r>
           <w:rPr>
             <w:rStyle w:val="Hyperlink"/>
@@ -4898,7 +7232,7 @@
       <w:r>
         <w:t xml:space="preserve">(You may also want to configure Tomcat to start </w:t>
       </w:r>
-      <w:hyperlink r:id="rId33" w:history="1">
+      <w:hyperlink r:id="rId36" w:history="1">
         <w:r>
           <w:rPr>
             <w:rStyle w:val="Hyperlink"/>
@@ -4984,7 +7318,7 @@
                     </pic:cNvPicPr>
                   </pic:nvPicPr>
                   <pic:blipFill>
-                    <a:blip r:embed="rId34"/>
+                    <a:blip r:embed="rId37"/>
                     <a:srcRect/>
                     <a:stretch>
                       <a:fillRect/>
@@ -5086,7 +7420,7 @@
                     </pic:cNvPicPr>
                   </pic:nvPicPr>
                   <pic:blipFill>
-                    <a:blip r:embed="rId35"/>
+                    <a:blip r:embed="rId38"/>
                     <a:srcRect/>
                     <a:stretch>
                       <a:fillRect/>
@@ -5144,21 +7478,21 @@
       <w:pPr>
         <w:pStyle w:val="Heading1"/>
       </w:pPr>
-      <w:bookmarkStart w:id="13" w:name="_Toc141255258"/>
+      <w:bookmarkStart w:id="17" w:name="_Toc141513119"/>
       <w:r>
         <w:t>Security</w:t>
       </w:r>
-      <w:bookmarkEnd w:id="13"/>
+      <w:bookmarkEnd w:id="17"/>
     </w:p>
     <w:p>
       <w:pPr>
         <w:pStyle w:val="Heading2"/>
       </w:pPr>
-      <w:bookmarkStart w:id="14" w:name="_Toc141255259"/>
+      <w:bookmarkStart w:id="18" w:name="_Toc141513120"/>
       <w:r>
         <w:t>Securing the Naming Authority Containers</w:t>
       </w:r>
-      <w:bookmarkEnd w:id="14"/>
+      <w:bookmarkEnd w:id="18"/>
     </w:p>
     <w:p>
       <w:r>
@@ -5182,7 +7516,7 @@
       <w:r>
         <w:t xml:space="preserve">This document will not cover how to install certificates and configure Tomcat to use SSL. This is information is readily available from Apache </w:t>
       </w:r>
-      <w:hyperlink r:id="rId36" w:history="1">
+      <w:hyperlink r:id="rId39" w:history="1">
         <w:r>
           <w:rPr>
             <w:rStyle w:val="Hyperlink"/>
@@ -5199,7 +7533,7 @@
       <w:r>
         <w:t xml:space="preserve"> and the web. The </w:t>
       </w:r>
-      <w:hyperlink r:id="rId37" w:history="1">
+      <w:hyperlink r:id="rId40" w:history="1">
         <w:r>
           <w:rPr>
             <w:rStyle w:val="Hyperlink"/>
@@ -5216,7 +7550,7 @@
       <w:r>
         <w:t xml:space="preserve"> is also capable of installing and </w:t>
       </w:r>
-      <w:hyperlink r:id="rId38" w:history="1">
+      <w:hyperlink r:id="rId41" w:history="1">
         <w:r>
           <w:rPr>
             <w:rStyle w:val="Hyperlink"/>
@@ -5233,7 +7567,7 @@
       <w:r>
         <w:t xml:space="preserve"> a secure container by requesting host certificates from </w:t>
       </w:r>
-      <w:hyperlink r:id="rId39" w:history="1">
+      <w:hyperlink r:id="rId42" w:history="1">
         <w:r>
           <w:rPr>
             <w:rStyle w:val="Hyperlink"/>
@@ -5694,11 +8028,11 @@
       <w:pPr>
         <w:pStyle w:val="Heading2"/>
       </w:pPr>
-      <w:bookmarkStart w:id="15" w:name="_Toc141255260"/>
+      <w:bookmarkStart w:id="19" w:name="_Toc141513121"/>
       <w:r>
         <w:t>Client Configuration</w:t>
       </w:r>
-      <w:bookmarkEnd w:id="15"/>
+      <w:bookmarkEnd w:id="19"/>
     </w:p>
     <w:p>
       <w:r>
@@ -5713,7 +8047,7 @@
       <w:r>
         <w:t xml:space="preserve">) uses </w:t>
       </w:r>
-      <w:hyperlink r:id="rId40" w:history="1">
+      <w:hyperlink r:id="rId43" w:history="1">
         <w:r>
           <w:rPr>
             <w:rStyle w:val="Hyperlink"/>
@@ -5730,7 +8064,7 @@
       <w:r>
         <w:t xml:space="preserve">, which fully leverages the </w:t>
       </w:r>
-      <w:hyperlink r:id="rId41" w:history="1">
+      <w:hyperlink r:id="rId44" w:history="1">
         <w:r>
           <w:rPr>
             <w:rStyle w:val="Hyperlink"/>
@@ -5919,11 +8253,11 @@
       <w:pPr>
         <w:pStyle w:val="Heading2"/>
       </w:pPr>
-      <w:bookmarkStart w:id="16" w:name="_Toc141255261"/>
+      <w:bookmarkStart w:id="20" w:name="_Toc141513122"/>
       <w:r>
         <w:t>Creating the Naming Authority Administrator</w:t>
       </w:r>
-      <w:bookmarkEnd w:id="16"/>
+      <w:bookmarkEnd w:id="20"/>
     </w:p>
     <w:p>
       <w:r>
@@ -5993,7 +8327,7 @@
                     </pic:cNvPicPr>
                   </pic:nvPicPr>
                   <pic:blipFill>
-                    <a:blip r:embed="rId42"/>
+                    <a:blip r:embed="rId45"/>
                     <a:srcRect/>
                     <a:stretch>
                       <a:fillRect/>
@@ -6142,7 +8476,7 @@
         <w:rStyle w:val="PageNumber"/>
         <w:noProof/>
       </w:rPr>
-      <w:t>4</w:t>
+      <w:t>ii</w:t>
     </w:r>
     <w:r>
       <w:rPr>
@@ -6192,7 +8526,7 @@
         <w:rStyle w:val="PageNumber"/>
         <w:noProof/>
       </w:rPr>
-      <w:t>5</w:t>
+      <w:t>iii</w:t>
     </w:r>
     <w:r>
       <w:rPr>
@@ -8191,6 +10525,92 @@
     </w:lvl>
   </w:abstractNum>
   <w:abstractNum w:abstractNumId="18">
+    <w:nsid w:val="2A780888"/>
+    <w:multiLevelType w:val="hybridMultilevel"/>
+    <w:tmpl w:val="6C289DF2"/>
+    <w:lvl w:ilvl="0" w:tplc="0409000F">
+      <w:start w:val="1"/>
+      <w:numFmt w:val="decimal"/>
+      <w:lvlText w:val="%1."/>
+      <w:lvlJc w:val="left"/>
+      <w:pPr>
+        <w:ind w:left="720" w:hanging="360"/>
+      </w:pPr>
+    </w:lvl>
+    <w:lvl w:ilvl="1" w:tplc="04090019" w:tentative="1">
+      <w:start w:val="1"/>
+      <w:numFmt w:val="lowerLetter"/>
+      <w:lvlText w:val="%2."/>
+      <w:lvlJc w:val="left"/>
+      <w:pPr>
+        <w:ind w:left="1440" w:hanging="360"/>
+      </w:pPr>
+    </w:lvl>
+    <w:lvl w:ilvl="2" w:tplc="0409001B" w:tentative="1">
+      <w:start w:val="1"/>
+      <w:numFmt w:val="lowerRoman"/>
+      <w:lvlText w:val="%3."/>
+      <w:lvlJc w:val="right"/>
+      <w:pPr>
+        <w:ind w:left="2160" w:hanging="180"/>
+      </w:pPr>
+    </w:lvl>
+    <w:lvl w:ilvl="3" w:tplc="0409000F" w:tentative="1">
+      <w:start w:val="1"/>
+      <w:numFmt w:val="decimal"/>
+      <w:lvlText w:val="%4."/>
+      <w:lvlJc w:val="left"/>
+      <w:pPr>
+        <w:ind w:left="2880" w:hanging="360"/>
+      </w:pPr>
+    </w:lvl>
+    <w:lvl w:ilvl="4" w:tplc="04090019" w:tentative="1">
+      <w:start w:val="1"/>
+      <w:numFmt w:val="lowerLetter"/>
+      <w:lvlText w:val="%5."/>
+      <w:lvlJc w:val="left"/>
+      <w:pPr>
+        <w:ind w:left="3600" w:hanging="360"/>
+      </w:pPr>
+    </w:lvl>
+    <w:lvl w:ilvl="5" w:tplc="0409001B" w:tentative="1">
+      <w:start w:val="1"/>
+      <w:numFmt w:val="lowerRoman"/>
+      <w:lvlText w:val="%6."/>
+      <w:lvlJc w:val="right"/>
+      <w:pPr>
+        <w:ind w:left="4320" w:hanging="180"/>
+      </w:pPr>
+    </w:lvl>
+    <w:lvl w:ilvl="6" w:tplc="0409000F" w:tentative="1">
+      <w:start w:val="1"/>
+      <w:numFmt w:val="decimal"/>
+      <w:lvlText w:val="%7."/>
+      <w:lvlJc w:val="left"/>
+      <w:pPr>
+        <w:ind w:left="5040" w:hanging="360"/>
+      </w:pPr>
+    </w:lvl>
+    <w:lvl w:ilvl="7" w:tplc="04090019" w:tentative="1">
+      <w:start w:val="1"/>
+      <w:numFmt w:val="lowerLetter"/>
+      <w:lvlText w:val="%8."/>
+      <w:lvlJc w:val="left"/>
+      <w:pPr>
+        <w:ind w:left="5760" w:hanging="360"/>
+      </w:pPr>
+    </w:lvl>
+    <w:lvl w:ilvl="8" w:tplc="0409001B" w:tentative="1">
+      <w:start w:val="1"/>
+      <w:numFmt w:val="lowerRoman"/>
+      <w:lvlText w:val="%9."/>
+      <w:lvlJc w:val="right"/>
+      <w:pPr>
+        <w:ind w:left="6480" w:hanging="180"/>
+      </w:pPr>
+    </w:lvl>
+  </w:abstractNum>
+  <w:abstractNum w:abstractNumId="19">
     <w:nsid w:val="2EC038DE"/>
     <w:multiLevelType w:val="multilevel"/>
     <w:tmpl w:val="AB0A0D96"/>
@@ -8278,7 +10698,7 @@
       <w:lvlJc w:val="left"/>
     </w:lvl>
   </w:abstractNum>
-  <w:abstractNum w:abstractNumId="19">
+  <w:abstractNum w:abstractNumId="20">
     <w:nsid w:val="34E86DB6"/>
     <w:multiLevelType w:val="hybridMultilevel"/>
     <w:tmpl w:val="9C88A848"/>
@@ -8364,7 +10784,7 @@
       </w:pPr>
     </w:lvl>
   </w:abstractNum>
-  <w:abstractNum w:abstractNumId="20">
+  <w:abstractNum w:abstractNumId="21">
     <w:nsid w:val="34E90577"/>
     <w:multiLevelType w:val="hybridMultilevel"/>
     <w:tmpl w:val="8EB4F1E4"/>
@@ -8477,7 +10897,7 @@
       </w:rPr>
     </w:lvl>
   </w:abstractNum>
-  <w:abstractNum w:abstractNumId="21">
+  <w:abstractNum w:abstractNumId="22">
     <w:nsid w:val="3616228B"/>
     <w:multiLevelType w:val="hybridMultilevel"/>
     <w:tmpl w:val="B290EC56"/>
@@ -8590,7 +11010,7 @@
       </w:rPr>
     </w:lvl>
   </w:abstractNum>
-  <w:abstractNum w:abstractNumId="22">
+  <w:abstractNum w:abstractNumId="23">
     <w:nsid w:val="44651E83"/>
     <w:multiLevelType w:val="hybridMultilevel"/>
     <w:tmpl w:val="81B0A2BA"/>
@@ -8711,7 +11131,7 @@
       </w:pPr>
     </w:lvl>
   </w:abstractNum>
-  <w:abstractNum w:abstractNumId="23">
+  <w:abstractNum w:abstractNumId="24">
     <w:nsid w:val="4E3F1E80"/>
     <w:multiLevelType w:val="hybridMultilevel"/>
     <w:tmpl w:val="7DC45BA2"/>
@@ -8852,7 +11272,7 @@
       </w:rPr>
     </w:lvl>
   </w:abstractNum>
-  <w:abstractNum w:abstractNumId="24">
+  <w:abstractNum w:abstractNumId="25">
     <w:nsid w:val="503C43F5"/>
     <w:multiLevelType w:val="hybridMultilevel"/>
     <w:tmpl w:val="9DD09ACA"/>
@@ -8938,7 +11358,7 @@
       </w:pPr>
     </w:lvl>
   </w:abstractNum>
-  <w:abstractNum w:abstractNumId="25">
+  <w:abstractNum w:abstractNumId="26">
     <w:nsid w:val="51991F4B"/>
     <w:multiLevelType w:val="multilevel"/>
     <w:tmpl w:val="C7ACB01C"/>
@@ -9080,7 +11500,7 @@
       </w:rPr>
     </w:lvl>
   </w:abstractNum>
-  <w:abstractNum w:abstractNumId="26">
+  <w:abstractNum w:abstractNumId="27">
     <w:nsid w:val="52C22293"/>
     <w:multiLevelType w:val="hybridMultilevel"/>
     <w:tmpl w:val="6A48B3D8"/>
@@ -9166,7 +11586,7 @@
       </w:pPr>
     </w:lvl>
   </w:abstractNum>
-  <w:abstractNum w:abstractNumId="27">
+  <w:abstractNum w:abstractNumId="28">
     <w:nsid w:val="55641E79"/>
     <w:multiLevelType w:val="hybridMultilevel"/>
     <w:tmpl w:val="896A2CBC"/>
@@ -9255,7 +11675,7 @@
       </w:pPr>
     </w:lvl>
   </w:abstractNum>
-  <w:abstractNum w:abstractNumId="28">
+  <w:abstractNum w:abstractNumId="29">
     <w:nsid w:val="564B45C5"/>
     <w:multiLevelType w:val="hybridMultilevel"/>
     <w:tmpl w:val="727C7C92"/>
@@ -9341,7 +11761,7 @@
       </w:pPr>
     </w:lvl>
   </w:abstractNum>
-  <w:abstractNum w:abstractNumId="29">
+  <w:abstractNum w:abstractNumId="30">
     <w:nsid w:val="56D03F45"/>
     <w:multiLevelType w:val="hybridMultilevel"/>
     <w:tmpl w:val="DBCE1354"/>
@@ -9454,7 +11874,7 @@
       </w:rPr>
     </w:lvl>
   </w:abstractNum>
-  <w:abstractNum w:abstractNumId="30">
+  <w:abstractNum w:abstractNumId="31">
     <w:nsid w:val="586A2EC5"/>
     <w:multiLevelType w:val="singleLevel"/>
     <w:tmpl w:val="410CE91E"/>
@@ -9476,7 +11896,7 @@
       </w:rPr>
     </w:lvl>
   </w:abstractNum>
-  <w:abstractNum w:abstractNumId="31">
+  <w:abstractNum w:abstractNumId="32">
     <w:nsid w:val="58B678F0"/>
     <w:multiLevelType w:val="hybridMultilevel"/>
     <w:tmpl w:val="E864E518"/>
@@ -9589,7 +12009,7 @@
       </w:rPr>
     </w:lvl>
   </w:abstractNum>
-  <w:abstractNum w:abstractNumId="32">
+  <w:abstractNum w:abstractNumId="33">
     <w:nsid w:val="6385410B"/>
     <w:multiLevelType w:val="multilevel"/>
     <w:tmpl w:val="02FA9F52"/>
@@ -9731,7 +12151,7 @@
       </w:rPr>
     </w:lvl>
   </w:abstractNum>
-  <w:abstractNum w:abstractNumId="33">
+  <w:abstractNum w:abstractNumId="34">
     <w:nsid w:val="6699450F"/>
     <w:multiLevelType w:val="multilevel"/>
     <w:tmpl w:val="1428ABB4"/>
@@ -9874,7 +12294,7 @@
       </w:rPr>
     </w:lvl>
   </w:abstractNum>
-  <w:abstractNum w:abstractNumId="34">
+  <w:abstractNum w:abstractNumId="35">
     <w:nsid w:val="69E304E5"/>
     <w:multiLevelType w:val="hybridMultilevel"/>
     <w:tmpl w:val="A36A815A"/>
@@ -9986,7 +12406,7 @@
       </w:rPr>
     </w:lvl>
   </w:abstractNum>
-  <w:abstractNum w:abstractNumId="35">
+  <w:abstractNum w:abstractNumId="36">
     <w:nsid w:val="6B8A6A1D"/>
     <w:multiLevelType w:val="hybridMultilevel"/>
     <w:tmpl w:val="65EA450E"/>
@@ -10072,7 +12492,7 @@
       </w:pPr>
     </w:lvl>
   </w:abstractNum>
-  <w:abstractNum w:abstractNumId="36">
+  <w:abstractNum w:abstractNumId="37">
     <w:nsid w:val="6C7F0BB1"/>
     <w:multiLevelType w:val="hybridMultilevel"/>
     <w:tmpl w:val="77825516"/>
@@ -10185,7 +12605,7 @@
       </w:rPr>
     </w:lvl>
   </w:abstractNum>
-  <w:abstractNum w:abstractNumId="37">
+  <w:abstractNum w:abstractNumId="38">
     <w:nsid w:val="700C45B5"/>
     <w:multiLevelType w:val="hybridMultilevel"/>
     <w:tmpl w:val="D0F612D8"/>
@@ -10302,7 +12722,7 @@
       </w:pPr>
     </w:lvl>
   </w:abstractNum>
-  <w:abstractNum w:abstractNumId="38">
+  <w:abstractNum w:abstractNumId="39">
     <w:nsid w:val="71564F44"/>
     <w:multiLevelType w:val="hybridMultilevel"/>
     <w:tmpl w:val="5BC401D2"/>
@@ -10415,7 +12835,7 @@
       </w:rPr>
     </w:lvl>
   </w:abstractNum>
-  <w:abstractNum w:abstractNumId="39">
+  <w:abstractNum w:abstractNumId="40">
     <w:nsid w:val="75156F87"/>
     <w:multiLevelType w:val="hybridMultilevel"/>
     <w:tmpl w:val="153E3AA2"/>
@@ -10501,7 +12921,7 @@
       </w:pPr>
     </w:lvl>
   </w:abstractNum>
-  <w:abstractNum w:abstractNumId="40">
+  <w:abstractNum w:abstractNumId="41">
     <w:nsid w:val="77BC4065"/>
     <w:multiLevelType w:val="hybridMultilevel"/>
     <w:tmpl w:val="E06E8286"/>
@@ -10590,7 +13010,7 @@
       </w:pPr>
     </w:lvl>
   </w:abstractNum>
-  <w:abstractNum w:abstractNumId="41">
+  <w:abstractNum w:abstractNumId="42">
     <w:nsid w:val="785D6437"/>
     <w:multiLevelType w:val="hybridMultilevel"/>
     <w:tmpl w:val="DA3A9588"/>
@@ -10676,7 +13096,7 @@
       </w:pPr>
     </w:lvl>
   </w:abstractNum>
-  <w:abstractNum w:abstractNumId="42">
+  <w:abstractNum w:abstractNumId="43">
     <w:nsid w:val="78AF1501"/>
     <w:multiLevelType w:val="singleLevel"/>
     <w:tmpl w:val="0DCA6E56"/>
@@ -10694,7 +13114,7 @@
       </w:pPr>
     </w:lvl>
   </w:abstractNum>
-  <w:abstractNum w:abstractNumId="43">
+  <w:abstractNum w:abstractNumId="44">
     <w:nsid w:val="7BEF42B8"/>
     <w:multiLevelType w:val="hybridMultilevel"/>
     <w:tmpl w:val="2AB002FC"/>
@@ -10841,10 +13261,10 @@
     </w:lvlOverride>
   </w:num>
   <w:num w:numId="2">
-    <w:abstractNumId w:val="42"/>
+    <w:abstractNumId w:val="43"/>
   </w:num>
   <w:num w:numId="3">
-    <w:abstractNumId w:val="30"/>
+    <w:abstractNumId w:val="31"/>
   </w:num>
   <w:num w:numId="4">
     <w:abstractNumId w:val="0"/>
@@ -10856,52 +13276,52 @@
     <w:abstractNumId w:val="0"/>
   </w:num>
   <w:num w:numId="7">
-    <w:abstractNumId w:val="25"/>
+    <w:abstractNumId w:val="26"/>
   </w:num>
   <w:num w:numId="8">
-    <w:abstractNumId w:val="23"/>
+    <w:abstractNumId w:val="24"/>
   </w:num>
   <w:num w:numId="9">
-    <w:abstractNumId w:val="32"/>
+    <w:abstractNumId w:val="33"/>
   </w:num>
   <w:num w:numId="10">
-    <w:abstractNumId w:val="33"/>
+    <w:abstractNumId w:val="34"/>
   </w:num>
   <w:num w:numId="11">
-    <w:abstractNumId w:val="18"/>
+    <w:abstractNumId w:val="19"/>
   </w:num>
   <w:num w:numId="12">
-    <w:abstractNumId w:val="43"/>
+    <w:abstractNumId w:val="44"/>
   </w:num>
   <w:num w:numId="13">
-    <w:abstractNumId w:val="37"/>
+    <w:abstractNumId w:val="38"/>
   </w:num>
   <w:num w:numId="14">
-    <w:abstractNumId w:val="22"/>
+    <w:abstractNumId w:val="23"/>
   </w:num>
   <w:num w:numId="15">
     <w:abstractNumId w:val="17"/>
   </w:num>
   <w:num w:numId="16">
-    <w:abstractNumId w:val="34"/>
+    <w:abstractNumId w:val="35"/>
   </w:num>
   <w:num w:numId="17">
-    <w:abstractNumId w:val="19"/>
+    <w:abstractNumId w:val="20"/>
   </w:num>
   <w:num w:numId="18">
-    <w:abstractNumId w:val="26"/>
+    <w:abstractNumId w:val="27"/>
   </w:num>
   <w:num w:numId="19">
-    <w:abstractNumId w:val="36"/>
+    <w:abstractNumId w:val="37"/>
   </w:num>
   <w:num w:numId="20">
     <w:abstractNumId w:val="5"/>
   </w:num>
   <w:num w:numId="21">
-    <w:abstractNumId w:val="35"/>
+    <w:abstractNumId w:val="36"/>
   </w:num>
   <w:num w:numId="22">
-    <w:abstractNumId w:val="29"/>
+    <w:abstractNumId w:val="30"/>
   </w:num>
   <w:num w:numId="23">
     <w:abstractNumId w:val="12"/>
@@ -10910,7 +13330,7 @@
     <w:abstractNumId w:val="15"/>
   </w:num>
   <w:num w:numId="25">
-    <w:abstractNumId w:val="21"/>
+    <w:abstractNumId w:val="22"/>
   </w:num>
   <w:num w:numId="26">
     <w:abstractNumId w:val="10"/>
@@ -10919,7 +13339,7 @@
     <w:abstractNumId w:val="16"/>
   </w:num>
   <w:num w:numId="28">
-    <w:abstractNumId w:val="28"/>
+    <w:abstractNumId w:val="29"/>
   </w:num>
   <w:num w:numId="29">
     <w:abstractNumId w:val="13"/>
@@ -10937,22 +13357,22 @@
     <w:abstractNumId w:val="14"/>
   </w:num>
   <w:num w:numId="34">
-    <w:abstractNumId w:val="39"/>
+    <w:abstractNumId w:val="40"/>
   </w:num>
   <w:num w:numId="35">
     <w:abstractNumId w:val="3"/>
   </w:num>
   <w:num w:numId="36">
-    <w:abstractNumId w:val="41"/>
+    <w:abstractNumId w:val="42"/>
   </w:num>
   <w:num w:numId="37">
-    <w:abstractNumId w:val="40"/>
+    <w:abstractNumId w:val="41"/>
   </w:num>
   <w:num w:numId="38">
     <w:abstractNumId w:val="7"/>
   </w:num>
   <w:num w:numId="39">
-    <w:abstractNumId w:val="27"/>
+    <w:abstractNumId w:val="28"/>
   </w:num>
   <w:num w:numId="40">
     <w:abstractNumId w:val="8"/>
@@ -10961,16 +13381,19 @@
     <w:abstractNumId w:val="11"/>
   </w:num>
   <w:num w:numId="42">
-    <w:abstractNumId w:val="20"/>
+    <w:abstractNumId w:val="21"/>
   </w:num>
   <w:num w:numId="43">
-    <w:abstractNumId w:val="38"/>
+    <w:abstractNumId w:val="39"/>
   </w:num>
   <w:num w:numId="44">
-    <w:abstractNumId w:val="24"/>
+    <w:abstractNumId w:val="25"/>
   </w:num>
   <w:num w:numId="45">
-    <w:abstractNumId w:val="31"/>
+    <w:abstractNumId w:val="32"/>
+  </w:num>
+  <w:num w:numId="46">
+    <w:abstractNumId w:val="18"/>
   </w:num>
   <w:numIdMacAtCleanup w:val="37"/>
 </w:numbering>
@@ -14470,7 +16893,7 @@
 </file>
 
 <file path=customXml/itemProps1.xml><?xml version="1.0" encoding="utf-8"?>
-<ds:datastoreItem xmlns:ds="http://schemas.openxmlformats.org/officeDocument/2006/customXml" ds:itemID="{647DD43D-83EE-A345-9258-343AC703EF5E}">
+<ds:datastoreItem xmlns:ds="http://schemas.openxmlformats.org/officeDocument/2006/customXml" ds:itemID="{9057081E-C578-BA46-9685-8F1979EC474E}">
   <ds:schemaRefs>
     <ds:schemaRef ds:uri="http://schemas.openxmlformats.org/officeDocument/2006/bibliography"/>
   </ds:schemaRefs>

</xml_diff>